<commit_message>
+) Updated it recht summary
</commit_message>
<xml_diff>
--- a/second_semester/it_recht/Informationsrecht und Datenschutz Partielle Zusammenfassung.docx
+++ b/second_semester/it_recht/Informationsrecht und Datenschutz Partielle Zusammenfassung.docx
@@ -21,12 +21,10 @@
       <w:pPr>
         <w:pStyle w:val="Heading2"/>
       </w:pPr>
-      <w:bookmarkStart w:id="0" w:name="_GoBack"/>
       <w:r>
         <w:t>Sicherungsmittel</w:t>
       </w:r>
     </w:p>
-    <w:bookmarkEnd w:id="0"/>
     <w:p>
       <w:pPr>
         <w:pStyle w:val="ListParagraph"/>
@@ -367,23 +365,7 @@
           <w:sz w:val="22"/>
           <w:szCs w:val="22"/>
         </w:rPr>
-        <w:t>Hat jemand von einem anderen Geld zu bekommen, dem er selbst Geld schuldet, so wird üblicherweise die Differenz errechnet, so dass derjenige mit dem höheren Schuldbetrag immer noch den nach der Aufrechnung verbleibenden Teil bezahlen muss. Erklärt jemand die Aufrechnung, dann sagt er, »Du schuldest mir den Betrag X, ich Dir den Betrag Y. Ich rechne nunmehr meine Schulden gegen Deine Schulden auf«.</w:t>
-      </w:r>
-      <w:r>
-        <w:rPr>
-          <w:rFonts w:asciiTheme="majorHAnsi" w:hAnsiTheme="majorHAnsi" w:cs="Times"/>
-          <w:sz w:val="22"/>
-          <w:szCs w:val="22"/>
-        </w:rPr>
-        <w:t xml:space="preserve"> </w:t>
-      </w:r>
-      <w:r>
-        <w:rPr>
-          <w:rFonts w:asciiTheme="majorHAnsi" w:hAnsiTheme="majorHAnsi" w:cs="Times"/>
-          <w:sz w:val="22"/>
-          <w:szCs w:val="22"/>
-        </w:rPr>
-        <w:t xml:space="preserve">Hier beginnen jedoch die Schwierigkeiten, weil zunächst einmal festgestellt werden muss, dass </w:t>
+        <w:t xml:space="preserve">Hat jemand von einem anderen Geld zu bekommen, dem er selbst Geld schuldet, so wird üblicherweise die Differenz errechnet, so dass derjenige mit dem höheren Schuldbetrag immer noch den nach der Aufrechnung verbleibenden Teil bezahlen muss. Erklärt jemand die Aufrechnung, dann sagt er, »Du schuldest mir den Betrag X, ich Dir den Betrag Y. Ich rechne nunmehr meine Schulden gegen Deine Schulden auf«. Hier beginnen jedoch die Schwierigkeiten, weil zunächst einmal festgestellt werden muss, dass </w:t>
       </w:r>
       <w:hyperlink r:id="rId17" w:history="1">
         <w:r>
@@ -527,23 +509,7 @@
           <w:sz w:val="22"/>
           <w:szCs w:val="22"/>
         </w:rPr>
-        <w:t xml:space="preserve"> gegeben.</w:t>
-      </w:r>
-      <w:r>
-        <w:rPr>
-          <w:rFonts w:asciiTheme="majorHAnsi" w:hAnsiTheme="majorHAnsi" w:cs="Times"/>
-          <w:sz w:val="22"/>
-          <w:szCs w:val="22"/>
-        </w:rPr>
-        <w:t xml:space="preserve"> </w:t>
-      </w:r>
-      <w:r>
-        <w:rPr>
-          <w:rFonts w:asciiTheme="majorHAnsi" w:hAnsiTheme="majorHAnsi" w:cs="Times"/>
-          <w:sz w:val="22"/>
-          <w:szCs w:val="22"/>
-        </w:rPr>
-        <w:t xml:space="preserve">Besondere Überlegungen zur Aufrechnung </w:t>
+        <w:t xml:space="preserve"> gegeben. Besondere Überlegungen zur Aufrechnung </w:t>
       </w:r>
       <w:proofErr w:type="gramStart"/>
       <w:r>
@@ -930,23 +896,7 @@
           <w:sz w:val="22"/>
           <w:szCs w:val="22"/>
         </w:rPr>
-        <w:t xml:space="preserve"> jedoch drei Voraussetzungen erforderlich:</w:t>
-      </w:r>
-      <w:r>
-        <w:rPr>
-          <w:rFonts w:asciiTheme="majorHAnsi" w:hAnsiTheme="majorHAnsi" w:cs="Times"/>
-          <w:sz w:val="22"/>
-          <w:szCs w:val="22"/>
-        </w:rPr>
-        <w:t xml:space="preserve"> </w:t>
-      </w:r>
-      <w:r>
-        <w:rPr>
-          <w:rFonts w:asciiTheme="majorHAnsi" w:hAnsiTheme="majorHAnsi" w:cs="Times"/>
-          <w:sz w:val="22"/>
-          <w:szCs w:val="22"/>
-        </w:rPr>
-        <w:t xml:space="preserve">Anspruch und Gegenanspruch müssen auf </w:t>
+        <w:t xml:space="preserve"> jedoch drei Voraussetzungen erforderlich: Anspruch und Gegenanspruch müssen auf </w:t>
       </w:r>
       <w:hyperlink r:id="rId36" w:history="1">
         <w:r>
@@ -1018,23 +968,7 @@
           <w:sz w:val="22"/>
           <w:szCs w:val="22"/>
         </w:rPr>
-        <w:t>s muss fällig sein. Zwischen den Ansprüchen muss ein wirtschaftlicher Zusammenhang bestehen.</w:t>
-      </w:r>
-      <w:r>
-        <w:rPr>
-          <w:rFonts w:asciiTheme="majorHAnsi" w:hAnsiTheme="majorHAnsi" w:cs="Times"/>
-          <w:sz w:val="22"/>
-          <w:szCs w:val="22"/>
-        </w:rPr>
-        <w:t xml:space="preserve"> </w:t>
-      </w:r>
-      <w:r>
-        <w:rPr>
-          <w:rFonts w:asciiTheme="majorHAnsi" w:hAnsiTheme="majorHAnsi" w:cs="Times"/>
-          <w:sz w:val="22"/>
-          <w:szCs w:val="22"/>
-        </w:rPr>
-        <w:t xml:space="preserve">Beispielsweise kann der Besteller einer Einbauküche einen Teil des </w:t>
+        <w:t xml:space="preserve">s muss fällig sein. Zwischen den Ansprüchen muss ein wirtschaftlicher Zusammenhang bestehen. Beispielsweise kann der Besteller einer Einbauküche einen Teil des </w:t>
       </w:r>
       <w:hyperlink r:id="rId40" w:history="1">
         <w:r>
@@ -1052,23 +986,7 @@
           <w:sz w:val="22"/>
           <w:szCs w:val="22"/>
         </w:rPr>
-        <w:t>es zurückhalten, wenn der Lieferant die Schränke mangelhaft angebracht hat.</w:t>
-      </w:r>
-      <w:r>
-        <w:rPr>
-          <w:rFonts w:asciiTheme="majorHAnsi" w:hAnsiTheme="majorHAnsi" w:cs="Times"/>
-          <w:sz w:val="22"/>
-          <w:szCs w:val="22"/>
-        </w:rPr>
-        <w:t xml:space="preserve"> </w:t>
-      </w:r>
-      <w:r>
-        <w:rPr>
-          <w:rFonts w:asciiTheme="majorHAnsi" w:hAnsiTheme="majorHAnsi" w:cs="Times"/>
-          <w:sz w:val="22"/>
-          <w:szCs w:val="22"/>
-        </w:rPr>
-        <w:t xml:space="preserve">Der Kunde besitzt dadurch also ein wirksames Mittel, um sich gegen schlampiges Arbeiten zur Wehr zu setzen. Seine Interessen werden außerdem dadurch geschützt, dass das Zurückbehaltungsrecht nur durch Gesetz </w:t>
+        <w:t xml:space="preserve">es zurückhalten, wenn der Lieferant die Schränke mangelhaft angebracht hat. Der Kunde besitzt dadurch also ein wirksames Mittel, um sich gegen schlampiges Arbeiten zur Wehr zu setzen. Seine Interessen werden außerdem dadurch geschützt, dass das Zurückbehaltungsrecht nur durch Gesetz </w:t>
       </w:r>
       <w:proofErr w:type="gramStart"/>
       <w:r>
@@ -1158,23 +1076,7 @@
           <w:sz w:val="22"/>
           <w:szCs w:val="22"/>
         </w:rPr>
-        <w:t xml:space="preserve"> darauf beruft.</w:t>
-      </w:r>
-      <w:r>
-        <w:rPr>
-          <w:rFonts w:asciiTheme="majorHAnsi" w:hAnsiTheme="majorHAnsi" w:cs="Times"/>
-          <w:sz w:val="22"/>
-          <w:szCs w:val="22"/>
-        </w:rPr>
-        <w:t xml:space="preserve"> </w:t>
-      </w:r>
-      <w:r>
-        <w:rPr>
-          <w:rFonts w:asciiTheme="majorHAnsi" w:hAnsiTheme="majorHAnsi" w:cs="Times"/>
-          <w:sz w:val="22"/>
-          <w:szCs w:val="22"/>
-        </w:rPr>
-        <w:t>§§ 273 f BGB</w:t>
+        <w:t xml:space="preserve"> darauf beruft. §§ 273 f BGB</w:t>
       </w:r>
     </w:p>
     <w:p>
@@ -1225,35 +1127,135 @@
           <w:sz w:val="22"/>
           <w:szCs w:val="22"/>
         </w:rPr>
+        <w:t xml:space="preserve"> Bei Pfandrechten handelt es sich immer um Sicherungsrechte. Vertraglich werden kaum noch Pfandrechte begründet, </w:t>
+      </w:r>
+      <w:proofErr w:type="gramStart"/>
+      <w:r>
+        <w:rPr>
+          <w:rFonts w:asciiTheme="majorHAnsi" w:hAnsiTheme="majorHAnsi" w:cs="Times"/>
+          <w:sz w:val="22"/>
+          <w:szCs w:val="22"/>
+        </w:rPr>
+        <w:t>weil</w:t>
+      </w:r>
+      <w:proofErr w:type="gramEnd"/>
+      <w:r>
+        <w:rPr>
+          <w:rFonts w:asciiTheme="majorHAnsi" w:hAnsiTheme="majorHAnsi" w:cs="Times"/>
+          <w:sz w:val="22"/>
+          <w:szCs w:val="22"/>
+        </w:rPr>
+        <w:t xml:space="preserve"> sich der Verkäufer von </w:t>
+      </w:r>
+      <w:hyperlink r:id="rId45" w:history="1">
+        <w:r>
+          <w:rPr>
+            <w:rFonts w:asciiTheme="majorHAnsi" w:hAnsiTheme="majorHAnsi" w:cs="Times"/>
+            <w:sz w:val="22"/>
+            <w:szCs w:val="22"/>
+          </w:rPr>
+          <w:t>Gegenstände</w:t>
+        </w:r>
+      </w:hyperlink>
+      <w:r>
+        <w:rPr>
+          <w:rFonts w:asciiTheme="majorHAnsi" w:hAnsiTheme="majorHAnsi" w:cs="Times"/>
+          <w:sz w:val="22"/>
+          <w:szCs w:val="22"/>
+        </w:rPr>
+        <w:t xml:space="preserve">n meistens durch Vereinbarung von </w:t>
+      </w:r>
+      <w:hyperlink r:id="rId46" w:history="1">
+        <w:r>
+          <w:rPr>
+            <w:rFonts w:asciiTheme="majorHAnsi" w:hAnsiTheme="majorHAnsi" w:cs="Times"/>
+            <w:sz w:val="22"/>
+            <w:szCs w:val="22"/>
+          </w:rPr>
+          <w:t>Eigentumsvorbehalt</w:t>
+        </w:r>
+      </w:hyperlink>
+      <w:r>
+        <w:rPr>
+          <w:rFonts w:asciiTheme="majorHAnsi" w:hAnsiTheme="majorHAnsi" w:cs="Times"/>
+          <w:sz w:val="22"/>
+          <w:szCs w:val="22"/>
+        </w:rPr>
+        <w:t xml:space="preserve">en und ähnlichen </w:t>
+      </w:r>
+      <w:hyperlink r:id="rId47" w:history="1">
+        <w:r>
+          <w:rPr>
+            <w:rFonts w:asciiTheme="majorHAnsi" w:hAnsiTheme="majorHAnsi" w:cs="Times"/>
+            <w:sz w:val="22"/>
+            <w:szCs w:val="22"/>
+          </w:rPr>
+          <w:t>Rechtsinstitut</w:t>
+        </w:r>
+      </w:hyperlink>
+      <w:r>
+        <w:rPr>
+          <w:rFonts w:asciiTheme="majorHAnsi" w:hAnsiTheme="majorHAnsi" w:cs="Times"/>
+          <w:sz w:val="22"/>
+          <w:szCs w:val="22"/>
+        </w:rPr>
+        <w:t xml:space="preserve">en absichert. Eine </w:t>
+      </w:r>
+      <w:hyperlink r:id="rId48" w:history="1">
+        <w:r>
+          <w:rPr>
+            <w:rFonts w:asciiTheme="majorHAnsi" w:hAnsiTheme="majorHAnsi" w:cs="Times"/>
+            <w:sz w:val="22"/>
+            <w:szCs w:val="22"/>
+          </w:rPr>
+          <w:t>besondere Bedeutung</w:t>
+        </w:r>
+      </w:hyperlink>
+      <w:r>
+        <w:rPr>
+          <w:rFonts w:asciiTheme="majorHAnsi" w:hAnsiTheme="majorHAnsi" w:cs="Times"/>
+          <w:sz w:val="22"/>
+          <w:szCs w:val="22"/>
+        </w:rPr>
+        <w:t xml:space="preserve"> hat das Pfandrecht insoweit, </w:t>
+      </w:r>
+      <w:proofErr w:type="gramStart"/>
+      <w:r>
+        <w:rPr>
+          <w:rFonts w:asciiTheme="majorHAnsi" w:hAnsiTheme="majorHAnsi" w:cs="Times"/>
+          <w:sz w:val="22"/>
+          <w:szCs w:val="22"/>
+        </w:rPr>
+        <w:t>als</w:t>
+      </w:r>
+      <w:proofErr w:type="gramEnd"/>
+      <w:r>
+        <w:rPr>
+          <w:rFonts w:asciiTheme="majorHAnsi" w:hAnsiTheme="majorHAnsi" w:cs="Times"/>
+          <w:sz w:val="22"/>
+          <w:szCs w:val="22"/>
+        </w:rPr>
         <w:t xml:space="preserve"> </w:t>
       </w:r>
-      <w:r>
-        <w:rPr>
-          <w:rFonts w:asciiTheme="majorHAnsi" w:hAnsiTheme="majorHAnsi" w:cs="Times"/>
-          <w:sz w:val="22"/>
-          <w:szCs w:val="22"/>
-        </w:rPr>
-        <w:t xml:space="preserve">Bei Pfandrechten handelt es sich immer um Sicherungsrechte. Vertraglich werden kaum noch Pfandrechte begründet, </w:t>
-      </w:r>
-      <w:proofErr w:type="gramStart"/>
-      <w:r>
-        <w:rPr>
-          <w:rFonts w:asciiTheme="majorHAnsi" w:hAnsiTheme="majorHAnsi" w:cs="Times"/>
-          <w:sz w:val="22"/>
-          <w:szCs w:val="22"/>
-        </w:rPr>
-        <w:t>weil</w:t>
-      </w:r>
-      <w:proofErr w:type="gramEnd"/>
-      <w:r>
-        <w:rPr>
-          <w:rFonts w:asciiTheme="majorHAnsi" w:hAnsiTheme="majorHAnsi" w:cs="Times"/>
-          <w:sz w:val="22"/>
-          <w:szCs w:val="22"/>
-        </w:rPr>
-        <w:t xml:space="preserve"> sich der Verkäufer von </w:t>
-      </w:r>
-      <w:hyperlink r:id="rId45" w:history="1">
+      <w:hyperlink r:id="rId49" w:history="1">
+        <w:r>
+          <w:rPr>
+            <w:rFonts w:asciiTheme="majorHAnsi" w:hAnsiTheme="majorHAnsi" w:cs="Times"/>
+            <w:sz w:val="22"/>
+            <w:szCs w:val="22"/>
+          </w:rPr>
+          <w:t>Gerichtsvollzieher</w:t>
+        </w:r>
+      </w:hyperlink>
+      <w:r>
+        <w:rPr>
+          <w:rFonts w:asciiTheme="majorHAnsi" w:hAnsiTheme="majorHAnsi" w:cs="Times"/>
+          <w:sz w:val="22"/>
+          <w:szCs w:val="22"/>
+        </w:rPr>
+        <w:t xml:space="preserve"> </w:t>
+      </w:r>
+      <w:hyperlink r:id="rId50" w:history="1">
         <w:r>
           <w:rPr>
             <w:rFonts w:asciiTheme="majorHAnsi" w:hAnsiTheme="majorHAnsi" w:cs="Times"/>
@@ -1269,81 +1271,135 @@
           <w:sz w:val="22"/>
           <w:szCs w:val="22"/>
         </w:rPr>
-        <w:t xml:space="preserve">n meistens durch Vereinbarung von </w:t>
-      </w:r>
-      <w:hyperlink r:id="rId46" w:history="1">
-        <w:r>
-          <w:rPr>
-            <w:rFonts w:asciiTheme="majorHAnsi" w:hAnsiTheme="majorHAnsi" w:cs="Times"/>
-            <w:sz w:val="22"/>
-            <w:szCs w:val="22"/>
-          </w:rPr>
-          <w:t>Eigentumsvorbehalt</w:t>
-        </w:r>
-      </w:hyperlink>
-      <w:r>
-        <w:rPr>
-          <w:rFonts w:asciiTheme="majorHAnsi" w:hAnsiTheme="majorHAnsi" w:cs="Times"/>
-          <w:sz w:val="22"/>
-          <w:szCs w:val="22"/>
-        </w:rPr>
-        <w:t xml:space="preserve">en und ähnlichen </w:t>
-      </w:r>
-      <w:hyperlink r:id="rId47" w:history="1">
-        <w:r>
-          <w:rPr>
-            <w:rFonts w:asciiTheme="majorHAnsi" w:hAnsiTheme="majorHAnsi" w:cs="Times"/>
-            <w:sz w:val="22"/>
-            <w:szCs w:val="22"/>
-          </w:rPr>
-          <w:t>Rechtsinstitut</w:t>
-        </w:r>
-      </w:hyperlink>
-      <w:r>
-        <w:rPr>
-          <w:rFonts w:asciiTheme="majorHAnsi" w:hAnsiTheme="majorHAnsi" w:cs="Times"/>
-          <w:sz w:val="22"/>
-          <w:szCs w:val="22"/>
-        </w:rPr>
-        <w:t xml:space="preserve">en absichert. Eine </w:t>
-      </w:r>
-      <w:hyperlink r:id="rId48" w:history="1">
-        <w:r>
-          <w:rPr>
-            <w:rFonts w:asciiTheme="majorHAnsi" w:hAnsiTheme="majorHAnsi" w:cs="Times"/>
-            <w:sz w:val="22"/>
-            <w:szCs w:val="22"/>
-          </w:rPr>
-          <w:t>besondere Bedeutung</w:t>
-        </w:r>
-      </w:hyperlink>
-      <w:r>
-        <w:rPr>
-          <w:rFonts w:asciiTheme="majorHAnsi" w:hAnsiTheme="majorHAnsi" w:cs="Times"/>
-          <w:sz w:val="22"/>
-          <w:szCs w:val="22"/>
-        </w:rPr>
-        <w:t xml:space="preserve"> hat das Pfandrecht insoweit, </w:t>
-      </w:r>
-      <w:proofErr w:type="gramStart"/>
-      <w:r>
-        <w:rPr>
-          <w:rFonts w:asciiTheme="majorHAnsi" w:hAnsiTheme="majorHAnsi" w:cs="Times"/>
-          <w:sz w:val="22"/>
-          <w:szCs w:val="22"/>
-        </w:rPr>
-        <w:t>als</w:t>
-      </w:r>
-      <w:proofErr w:type="gramEnd"/>
-      <w:r>
-        <w:rPr>
-          <w:rFonts w:asciiTheme="majorHAnsi" w:hAnsiTheme="majorHAnsi" w:cs="Times"/>
-          <w:sz w:val="22"/>
-          <w:szCs w:val="22"/>
-        </w:rPr>
-        <w:t xml:space="preserve"> </w:t>
-      </w:r>
-      <w:hyperlink r:id="rId49" w:history="1">
+        <w:t xml:space="preserve"> pfänden und dann gegebenenfalls verwerten können. Diese gepfändeten </w:t>
+      </w:r>
+      <w:hyperlink r:id="rId51" w:history="1">
+        <w:r>
+          <w:rPr>
+            <w:rFonts w:asciiTheme="majorHAnsi" w:hAnsiTheme="majorHAnsi" w:cs="Times"/>
+            <w:sz w:val="22"/>
+            <w:szCs w:val="22"/>
+          </w:rPr>
+          <w:t>Gegenstände</w:t>
+        </w:r>
+      </w:hyperlink>
+      <w:r>
+        <w:rPr>
+          <w:rFonts w:asciiTheme="majorHAnsi" w:hAnsiTheme="majorHAnsi" w:cs="Times"/>
+          <w:sz w:val="22"/>
+          <w:szCs w:val="22"/>
+        </w:rPr>
+        <w:t xml:space="preserve"> werden üblicherweise im Rahmen öffentlicher </w:t>
+      </w:r>
+      <w:hyperlink r:id="rId52" w:history="1">
+        <w:r>
+          <w:rPr>
+            <w:rFonts w:asciiTheme="majorHAnsi" w:hAnsiTheme="majorHAnsi" w:cs="Times"/>
+            <w:sz w:val="22"/>
+            <w:szCs w:val="22"/>
+          </w:rPr>
+          <w:t>Versteigerung</w:t>
+        </w:r>
+      </w:hyperlink>
+      <w:r>
+        <w:rPr>
+          <w:rFonts w:asciiTheme="majorHAnsi" w:hAnsiTheme="majorHAnsi" w:cs="Times"/>
+          <w:sz w:val="22"/>
+          <w:szCs w:val="22"/>
+        </w:rPr>
+        <w:t xml:space="preserve">en zu Geld gemacht, so dass der Erlös dann dem </w:t>
+      </w:r>
+      <w:hyperlink r:id="rId53" w:history="1">
+        <w:r>
+          <w:rPr>
+            <w:rFonts w:asciiTheme="majorHAnsi" w:hAnsiTheme="majorHAnsi" w:cs="Times"/>
+            <w:sz w:val="22"/>
+            <w:szCs w:val="22"/>
+          </w:rPr>
+          <w:t>Gläubiger</w:t>
+        </w:r>
+      </w:hyperlink>
+      <w:r>
+        <w:rPr>
+          <w:rFonts w:asciiTheme="majorHAnsi" w:hAnsiTheme="majorHAnsi" w:cs="Times"/>
+          <w:sz w:val="22"/>
+          <w:szCs w:val="22"/>
+        </w:rPr>
+        <w:t xml:space="preserve"> übergeben werden kann. </w:t>
+      </w:r>
+      <w:hyperlink r:id="rId54" w:history="1">
+        <w:r>
+          <w:rPr>
+            <w:rFonts w:asciiTheme="majorHAnsi" w:hAnsiTheme="majorHAnsi" w:cs="Times"/>
+            <w:sz w:val="22"/>
+            <w:szCs w:val="22"/>
+          </w:rPr>
+          <w:t>Pfandgläubiger</w:t>
+        </w:r>
+      </w:hyperlink>
+      <w:r>
+        <w:rPr>
+          <w:rFonts w:asciiTheme="majorHAnsi" w:hAnsiTheme="majorHAnsi" w:cs="Times"/>
+          <w:sz w:val="22"/>
+          <w:szCs w:val="22"/>
+        </w:rPr>
+        <w:t xml:space="preserve"> und </w:t>
+      </w:r>
+      <w:hyperlink r:id="rId55" w:history="1">
+        <w:r>
+          <w:rPr>
+            <w:rFonts w:asciiTheme="majorHAnsi" w:hAnsiTheme="majorHAnsi" w:cs="Times"/>
+            <w:sz w:val="22"/>
+            <w:szCs w:val="22"/>
+          </w:rPr>
+          <w:t>Eigentümer</w:t>
+        </w:r>
+      </w:hyperlink>
+      <w:r>
+        <w:rPr>
+          <w:rFonts w:asciiTheme="majorHAnsi" w:hAnsiTheme="majorHAnsi" w:cs="Times"/>
+          <w:sz w:val="22"/>
+          <w:szCs w:val="22"/>
+        </w:rPr>
+        <w:t xml:space="preserve"> könnten bei der </w:t>
+      </w:r>
+      <w:hyperlink r:id="rId56" w:history="1">
+        <w:r>
+          <w:rPr>
+            <w:rFonts w:asciiTheme="majorHAnsi" w:hAnsiTheme="majorHAnsi" w:cs="Times"/>
+            <w:sz w:val="22"/>
+            <w:szCs w:val="22"/>
+          </w:rPr>
+          <w:t>Versteigerung</w:t>
+        </w:r>
+      </w:hyperlink>
+      <w:r>
+        <w:rPr>
+          <w:rFonts w:asciiTheme="majorHAnsi" w:hAnsiTheme="majorHAnsi" w:cs="Times"/>
+          <w:sz w:val="22"/>
+          <w:szCs w:val="22"/>
+        </w:rPr>
+        <w:t xml:space="preserve"> mitbieten - der </w:t>
+      </w:r>
+      <w:hyperlink r:id="rId57" w:history="1">
+        <w:r>
+          <w:rPr>
+            <w:rFonts w:asciiTheme="majorHAnsi" w:hAnsiTheme="majorHAnsi" w:cs="Times"/>
+            <w:sz w:val="22"/>
+            <w:szCs w:val="22"/>
+          </w:rPr>
+          <w:t>Eigentümer</w:t>
+        </w:r>
+      </w:hyperlink>
+      <w:r>
+        <w:rPr>
+          <w:rFonts w:asciiTheme="majorHAnsi" w:hAnsiTheme="majorHAnsi" w:cs="Times"/>
+          <w:sz w:val="22"/>
+          <w:szCs w:val="22"/>
+        </w:rPr>
+        <w:t xml:space="preserve"> wird nur meistens das Geld hierfür nicht haben. Der </w:t>
+      </w:r>
+      <w:hyperlink r:id="rId58" w:history="1">
         <w:r>
           <w:rPr>
             <w:rFonts w:asciiTheme="majorHAnsi" w:hAnsiTheme="majorHAnsi" w:cs="Times"/>
@@ -1359,9 +1415,63 @@
           <w:sz w:val="22"/>
           <w:szCs w:val="22"/>
         </w:rPr>
-        <w:t xml:space="preserve"> </w:t>
-      </w:r>
-      <w:hyperlink r:id="rId50" w:history="1">
+        <w:t xml:space="preserve"> bewirkt die </w:t>
+      </w:r>
+      <w:hyperlink r:id="rId59" w:history="1">
+        <w:r>
+          <w:rPr>
+            <w:rFonts w:asciiTheme="majorHAnsi" w:hAnsiTheme="majorHAnsi" w:cs="Times"/>
+            <w:sz w:val="22"/>
+            <w:szCs w:val="22"/>
+          </w:rPr>
+          <w:t>Pfändung</w:t>
+        </w:r>
+      </w:hyperlink>
+      <w:r>
+        <w:rPr>
+          <w:rFonts w:asciiTheme="majorHAnsi" w:hAnsiTheme="majorHAnsi" w:cs="Times"/>
+          <w:sz w:val="22"/>
+          <w:szCs w:val="22"/>
+        </w:rPr>
+        <w:t xml:space="preserve"> von körperlichen Sachen dadurch, dass er sie in Besitz nimmt, das ist einfach bei Geld, Schmuck oder </w:t>
+      </w:r>
+      <w:hyperlink r:id="rId60" w:history="1">
+        <w:r>
+          <w:rPr>
+            <w:rFonts w:asciiTheme="majorHAnsi" w:hAnsiTheme="majorHAnsi" w:cs="Times"/>
+            <w:sz w:val="22"/>
+            <w:szCs w:val="22"/>
+          </w:rPr>
+          <w:t>Wertpapiere</w:t>
+        </w:r>
+      </w:hyperlink>
+      <w:r>
+        <w:rPr>
+          <w:rFonts w:asciiTheme="majorHAnsi" w:hAnsiTheme="majorHAnsi" w:cs="Times"/>
+          <w:sz w:val="22"/>
+          <w:szCs w:val="22"/>
+        </w:rPr>
+        <w:t xml:space="preserve">n, die der </w:t>
+      </w:r>
+      <w:hyperlink r:id="rId61" w:history="1">
+        <w:r>
+          <w:rPr>
+            <w:rFonts w:asciiTheme="majorHAnsi" w:hAnsiTheme="majorHAnsi" w:cs="Times"/>
+            <w:sz w:val="22"/>
+            <w:szCs w:val="22"/>
+          </w:rPr>
+          <w:t>Gerichtsvollzieher</w:t>
+        </w:r>
+      </w:hyperlink>
+      <w:r>
+        <w:rPr>
+          <w:rFonts w:asciiTheme="majorHAnsi" w:hAnsiTheme="majorHAnsi" w:cs="Times"/>
+          <w:sz w:val="22"/>
+          <w:szCs w:val="22"/>
+        </w:rPr>
+        <w:t xml:space="preserve"> mitnehmen kann. Grössere </w:t>
+      </w:r>
+      <w:hyperlink r:id="rId62" w:history="1">
         <w:r>
           <w:rPr>
             <w:rFonts w:asciiTheme="majorHAnsi" w:hAnsiTheme="majorHAnsi" w:cs="Times"/>
@@ -1377,9 +1487,63 @@
           <w:sz w:val="22"/>
           <w:szCs w:val="22"/>
         </w:rPr>
-        <w:t xml:space="preserve"> pfänden und dann gegebenenfalls verwerten können. Diese gepfändeten </w:t>
-      </w:r>
-      <w:hyperlink r:id="rId51" w:history="1">
+        <w:t xml:space="preserve"> bleiben wenigstens zunächst beim </w:t>
+      </w:r>
+      <w:hyperlink r:id="rId63" w:history="1">
+        <w:r>
+          <w:rPr>
+            <w:rFonts w:asciiTheme="majorHAnsi" w:hAnsiTheme="majorHAnsi" w:cs="Times"/>
+            <w:sz w:val="22"/>
+            <w:szCs w:val="22"/>
+          </w:rPr>
+          <w:t>Schuldner</w:t>
+        </w:r>
+      </w:hyperlink>
+      <w:r>
+        <w:rPr>
+          <w:rFonts w:asciiTheme="majorHAnsi" w:hAnsiTheme="majorHAnsi" w:cs="Times"/>
+          <w:sz w:val="22"/>
+          <w:szCs w:val="22"/>
+        </w:rPr>
+        <w:t xml:space="preserve">, es wird, jedoch der berühmte »Kuckuck«, nämlich das </w:t>
+      </w:r>
+      <w:hyperlink r:id="rId64" w:history="1">
+        <w:r>
+          <w:rPr>
+            <w:rFonts w:asciiTheme="majorHAnsi" w:hAnsiTheme="majorHAnsi" w:cs="Times"/>
+            <w:sz w:val="22"/>
+            <w:szCs w:val="22"/>
+          </w:rPr>
+          <w:t>Pfandsiegel</w:t>
+        </w:r>
+      </w:hyperlink>
+      <w:r>
+        <w:rPr>
+          <w:rFonts w:asciiTheme="majorHAnsi" w:hAnsiTheme="majorHAnsi" w:cs="Times"/>
+          <w:sz w:val="22"/>
+          <w:szCs w:val="22"/>
+        </w:rPr>
+        <w:t xml:space="preserve"> des </w:t>
+      </w:r>
+      <w:hyperlink r:id="rId65" w:history="1">
+        <w:r>
+          <w:rPr>
+            <w:rFonts w:asciiTheme="majorHAnsi" w:hAnsiTheme="majorHAnsi" w:cs="Times"/>
+            <w:sz w:val="22"/>
+            <w:szCs w:val="22"/>
+          </w:rPr>
+          <w:t>Gerichtsvollzieher</w:t>
+        </w:r>
+      </w:hyperlink>
+      <w:r>
+        <w:rPr>
+          <w:rFonts w:asciiTheme="majorHAnsi" w:hAnsiTheme="majorHAnsi" w:cs="Times"/>
+          <w:sz w:val="22"/>
+          <w:szCs w:val="22"/>
+        </w:rPr>
+        <w:t xml:space="preserve">s, aufgebracht. Die gepfändeten </w:t>
+      </w:r>
+      <w:hyperlink r:id="rId66" w:history="1">
         <w:r>
           <w:rPr>
             <w:rFonts w:asciiTheme="majorHAnsi" w:hAnsiTheme="majorHAnsi" w:cs="Times"/>
@@ -1395,292 +1559,6 @@
           <w:sz w:val="22"/>
           <w:szCs w:val="22"/>
         </w:rPr>
-        <w:t xml:space="preserve"> werden üblicherweise im Rahmen öffentlicher </w:t>
-      </w:r>
-      <w:hyperlink r:id="rId52" w:history="1">
-        <w:r>
-          <w:rPr>
-            <w:rFonts w:asciiTheme="majorHAnsi" w:hAnsiTheme="majorHAnsi" w:cs="Times"/>
-            <w:sz w:val="22"/>
-            <w:szCs w:val="22"/>
-          </w:rPr>
-          <w:t>Versteigerung</w:t>
-        </w:r>
-      </w:hyperlink>
-      <w:r>
-        <w:rPr>
-          <w:rFonts w:asciiTheme="majorHAnsi" w:hAnsiTheme="majorHAnsi" w:cs="Times"/>
-          <w:sz w:val="22"/>
-          <w:szCs w:val="22"/>
-        </w:rPr>
-        <w:t xml:space="preserve">en zu Geld gemacht, so dass der Erlös dann dem </w:t>
-      </w:r>
-      <w:hyperlink r:id="rId53" w:history="1">
-        <w:r>
-          <w:rPr>
-            <w:rFonts w:asciiTheme="majorHAnsi" w:hAnsiTheme="majorHAnsi" w:cs="Times"/>
-            <w:sz w:val="22"/>
-            <w:szCs w:val="22"/>
-          </w:rPr>
-          <w:t>Gläubiger</w:t>
-        </w:r>
-      </w:hyperlink>
-      <w:r>
-        <w:rPr>
-          <w:rFonts w:asciiTheme="majorHAnsi" w:hAnsiTheme="majorHAnsi" w:cs="Times"/>
-          <w:sz w:val="22"/>
-          <w:szCs w:val="22"/>
-        </w:rPr>
-        <w:t xml:space="preserve"> übergeben werden kann. </w:t>
-      </w:r>
-      <w:hyperlink r:id="rId54" w:history="1">
-        <w:r>
-          <w:rPr>
-            <w:rFonts w:asciiTheme="majorHAnsi" w:hAnsiTheme="majorHAnsi" w:cs="Times"/>
-            <w:sz w:val="22"/>
-            <w:szCs w:val="22"/>
-          </w:rPr>
-          <w:t>Pfandgläubiger</w:t>
-        </w:r>
-      </w:hyperlink>
-      <w:r>
-        <w:rPr>
-          <w:rFonts w:asciiTheme="majorHAnsi" w:hAnsiTheme="majorHAnsi" w:cs="Times"/>
-          <w:sz w:val="22"/>
-          <w:szCs w:val="22"/>
-        </w:rPr>
-        <w:t xml:space="preserve"> und </w:t>
-      </w:r>
-      <w:hyperlink r:id="rId55" w:history="1">
-        <w:r>
-          <w:rPr>
-            <w:rFonts w:asciiTheme="majorHAnsi" w:hAnsiTheme="majorHAnsi" w:cs="Times"/>
-            <w:sz w:val="22"/>
-            <w:szCs w:val="22"/>
-          </w:rPr>
-          <w:t>Eigentümer</w:t>
-        </w:r>
-      </w:hyperlink>
-      <w:r>
-        <w:rPr>
-          <w:rFonts w:asciiTheme="majorHAnsi" w:hAnsiTheme="majorHAnsi" w:cs="Times"/>
-          <w:sz w:val="22"/>
-          <w:szCs w:val="22"/>
-        </w:rPr>
-        <w:t xml:space="preserve"> könnten bei der </w:t>
-      </w:r>
-      <w:hyperlink r:id="rId56" w:history="1">
-        <w:r>
-          <w:rPr>
-            <w:rFonts w:asciiTheme="majorHAnsi" w:hAnsiTheme="majorHAnsi" w:cs="Times"/>
-            <w:sz w:val="22"/>
-            <w:szCs w:val="22"/>
-          </w:rPr>
-          <w:t>Versteigerung</w:t>
-        </w:r>
-      </w:hyperlink>
-      <w:r>
-        <w:rPr>
-          <w:rFonts w:asciiTheme="majorHAnsi" w:hAnsiTheme="majorHAnsi" w:cs="Times"/>
-          <w:sz w:val="22"/>
-          <w:szCs w:val="22"/>
-        </w:rPr>
-        <w:t xml:space="preserve"> mitbieten - der </w:t>
-      </w:r>
-      <w:hyperlink r:id="rId57" w:history="1">
-        <w:r>
-          <w:rPr>
-            <w:rFonts w:asciiTheme="majorHAnsi" w:hAnsiTheme="majorHAnsi" w:cs="Times"/>
-            <w:sz w:val="22"/>
-            <w:szCs w:val="22"/>
-          </w:rPr>
-          <w:t>Eigentümer</w:t>
-        </w:r>
-      </w:hyperlink>
-      <w:r>
-        <w:rPr>
-          <w:rFonts w:asciiTheme="majorHAnsi" w:hAnsiTheme="majorHAnsi" w:cs="Times"/>
-          <w:sz w:val="22"/>
-          <w:szCs w:val="22"/>
-        </w:rPr>
-        <w:t xml:space="preserve"> wird nur meistens das Geld hierfür nicht haben.</w:t>
-      </w:r>
-      <w:r>
-        <w:rPr>
-          <w:rFonts w:asciiTheme="majorHAnsi" w:hAnsiTheme="majorHAnsi" w:cs="Times"/>
-          <w:sz w:val="22"/>
-          <w:szCs w:val="22"/>
-        </w:rPr>
-        <w:t xml:space="preserve"> </w:t>
-      </w:r>
-      <w:r>
-        <w:rPr>
-          <w:rFonts w:asciiTheme="majorHAnsi" w:hAnsiTheme="majorHAnsi" w:cs="Times"/>
-          <w:sz w:val="22"/>
-          <w:szCs w:val="22"/>
-        </w:rPr>
-        <w:t xml:space="preserve">Der </w:t>
-      </w:r>
-      <w:hyperlink r:id="rId58" w:history="1">
-        <w:r>
-          <w:rPr>
-            <w:rFonts w:asciiTheme="majorHAnsi" w:hAnsiTheme="majorHAnsi" w:cs="Times"/>
-            <w:sz w:val="22"/>
-            <w:szCs w:val="22"/>
-          </w:rPr>
-          <w:t>Gerichtsvollzieher</w:t>
-        </w:r>
-      </w:hyperlink>
-      <w:r>
-        <w:rPr>
-          <w:rFonts w:asciiTheme="majorHAnsi" w:hAnsiTheme="majorHAnsi" w:cs="Times"/>
-          <w:sz w:val="22"/>
-          <w:szCs w:val="22"/>
-        </w:rPr>
-        <w:t xml:space="preserve"> bewirkt die </w:t>
-      </w:r>
-      <w:hyperlink r:id="rId59" w:history="1">
-        <w:r>
-          <w:rPr>
-            <w:rFonts w:asciiTheme="majorHAnsi" w:hAnsiTheme="majorHAnsi" w:cs="Times"/>
-            <w:sz w:val="22"/>
-            <w:szCs w:val="22"/>
-          </w:rPr>
-          <w:t>Pfändung</w:t>
-        </w:r>
-      </w:hyperlink>
-      <w:r>
-        <w:rPr>
-          <w:rFonts w:asciiTheme="majorHAnsi" w:hAnsiTheme="majorHAnsi" w:cs="Times"/>
-          <w:sz w:val="22"/>
-          <w:szCs w:val="22"/>
-        </w:rPr>
-        <w:t xml:space="preserve"> von körperlichen Sachen dadurch, dass er sie in Besitz nimmt, das ist einfach bei Geld, Schmuck oder </w:t>
-      </w:r>
-      <w:hyperlink r:id="rId60" w:history="1">
-        <w:r>
-          <w:rPr>
-            <w:rFonts w:asciiTheme="majorHAnsi" w:hAnsiTheme="majorHAnsi" w:cs="Times"/>
-            <w:sz w:val="22"/>
-            <w:szCs w:val="22"/>
-          </w:rPr>
-          <w:t>Wertpapiere</w:t>
-        </w:r>
-      </w:hyperlink>
-      <w:r>
-        <w:rPr>
-          <w:rFonts w:asciiTheme="majorHAnsi" w:hAnsiTheme="majorHAnsi" w:cs="Times"/>
-          <w:sz w:val="22"/>
-          <w:szCs w:val="22"/>
-        </w:rPr>
-        <w:t xml:space="preserve">n, die der </w:t>
-      </w:r>
-      <w:hyperlink r:id="rId61" w:history="1">
-        <w:r>
-          <w:rPr>
-            <w:rFonts w:asciiTheme="majorHAnsi" w:hAnsiTheme="majorHAnsi" w:cs="Times"/>
-            <w:sz w:val="22"/>
-            <w:szCs w:val="22"/>
-          </w:rPr>
-          <w:t>Gerichtsvollzieher</w:t>
-        </w:r>
-      </w:hyperlink>
-      <w:r>
-        <w:rPr>
-          <w:rFonts w:asciiTheme="majorHAnsi" w:hAnsiTheme="majorHAnsi" w:cs="Times"/>
-          <w:sz w:val="22"/>
-          <w:szCs w:val="22"/>
-        </w:rPr>
-        <w:t xml:space="preserve"> mitnehmen kann. Grössere </w:t>
-      </w:r>
-      <w:hyperlink r:id="rId62" w:history="1">
-        <w:r>
-          <w:rPr>
-            <w:rFonts w:asciiTheme="majorHAnsi" w:hAnsiTheme="majorHAnsi" w:cs="Times"/>
-            <w:sz w:val="22"/>
-            <w:szCs w:val="22"/>
-          </w:rPr>
-          <w:t>Gegenstände</w:t>
-        </w:r>
-      </w:hyperlink>
-      <w:r>
-        <w:rPr>
-          <w:rFonts w:asciiTheme="majorHAnsi" w:hAnsiTheme="majorHAnsi" w:cs="Times"/>
-          <w:sz w:val="22"/>
-          <w:szCs w:val="22"/>
-        </w:rPr>
-        <w:t xml:space="preserve"> bleiben wenigstens zunächst beim </w:t>
-      </w:r>
-      <w:hyperlink r:id="rId63" w:history="1">
-        <w:r>
-          <w:rPr>
-            <w:rFonts w:asciiTheme="majorHAnsi" w:hAnsiTheme="majorHAnsi" w:cs="Times"/>
-            <w:sz w:val="22"/>
-            <w:szCs w:val="22"/>
-          </w:rPr>
-          <w:t>Schuldner</w:t>
-        </w:r>
-      </w:hyperlink>
-      <w:r>
-        <w:rPr>
-          <w:rFonts w:asciiTheme="majorHAnsi" w:hAnsiTheme="majorHAnsi" w:cs="Times"/>
-          <w:sz w:val="22"/>
-          <w:szCs w:val="22"/>
-        </w:rPr>
-        <w:t xml:space="preserve">, es wird, jedoch der berühmte »Kuckuck«, nämlich das </w:t>
-      </w:r>
-      <w:hyperlink r:id="rId64" w:history="1">
-        <w:r>
-          <w:rPr>
-            <w:rFonts w:asciiTheme="majorHAnsi" w:hAnsiTheme="majorHAnsi" w:cs="Times"/>
-            <w:sz w:val="22"/>
-            <w:szCs w:val="22"/>
-          </w:rPr>
-          <w:t>Pfandsiegel</w:t>
-        </w:r>
-      </w:hyperlink>
-      <w:r>
-        <w:rPr>
-          <w:rFonts w:asciiTheme="majorHAnsi" w:hAnsiTheme="majorHAnsi" w:cs="Times"/>
-          <w:sz w:val="22"/>
-          <w:szCs w:val="22"/>
-        </w:rPr>
-        <w:t xml:space="preserve"> des </w:t>
-      </w:r>
-      <w:hyperlink r:id="rId65" w:history="1">
-        <w:r>
-          <w:rPr>
-            <w:rFonts w:asciiTheme="majorHAnsi" w:hAnsiTheme="majorHAnsi" w:cs="Times"/>
-            <w:sz w:val="22"/>
-            <w:szCs w:val="22"/>
-          </w:rPr>
-          <w:t>Gerichtsvollzieher</w:t>
-        </w:r>
-      </w:hyperlink>
-      <w:r>
-        <w:rPr>
-          <w:rFonts w:asciiTheme="majorHAnsi" w:hAnsiTheme="majorHAnsi" w:cs="Times"/>
-          <w:sz w:val="22"/>
-          <w:szCs w:val="22"/>
-        </w:rPr>
-        <w:t xml:space="preserve">s, aufgebracht. Die gepfändeten </w:t>
-      </w:r>
-      <w:hyperlink r:id="rId66" w:history="1">
-        <w:r>
-          <w:rPr>
-            <w:rFonts w:asciiTheme="majorHAnsi" w:hAnsiTheme="majorHAnsi" w:cs="Times"/>
-            <w:sz w:val="22"/>
-            <w:szCs w:val="22"/>
-          </w:rPr>
-          <w:t>Gegenstände</w:t>
-        </w:r>
-      </w:hyperlink>
-      <w:r>
-        <w:rPr>
-          <w:rFonts w:asciiTheme="majorHAnsi" w:hAnsiTheme="majorHAnsi" w:cs="Times"/>
-          <w:sz w:val="22"/>
-          <w:szCs w:val="22"/>
-        </w:rPr>
         <w:t xml:space="preserve"> werden in ein </w:t>
       </w:r>
       <w:hyperlink r:id="rId67" w:history="1">
@@ -1699,23 +1577,7 @@
           <w:sz w:val="22"/>
           <w:szCs w:val="22"/>
         </w:rPr>
-        <w:t xml:space="preserve"> aufgenommen.</w:t>
-      </w:r>
-      <w:r>
-        <w:rPr>
-          <w:rFonts w:asciiTheme="majorHAnsi" w:hAnsiTheme="majorHAnsi" w:cs="Times"/>
-          <w:sz w:val="22"/>
-          <w:szCs w:val="22"/>
-        </w:rPr>
-        <w:t xml:space="preserve"> </w:t>
-      </w:r>
-      <w:r>
-        <w:rPr>
-          <w:rFonts w:asciiTheme="majorHAnsi" w:hAnsiTheme="majorHAnsi" w:cs="Times"/>
-          <w:sz w:val="22"/>
-          <w:szCs w:val="22"/>
-        </w:rPr>
-        <w:t xml:space="preserve">Es gibt eine ganze Liste unpfändbarer Sachen, die nicht gepfändet werden können, wie insbesondere </w:t>
+        <w:t xml:space="preserve"> aufgenommen. Es gibt eine ganze Liste unpfändbarer Sachen, die nicht gepfändet werden können, wie insbesondere </w:t>
       </w:r>
       <w:hyperlink r:id="rId68" w:history="1">
         <w:r>
@@ -1858,23 +1720,7 @@
           <w:sz w:val="22"/>
           <w:szCs w:val="22"/>
         </w:rPr>
-        <w:t>Vor allem im Zusammenhang mit Miet- und Pachtverträgen</w:t>
-      </w:r>
-      <w:r>
-        <w:rPr>
-          <w:rFonts w:asciiTheme="majorHAnsi" w:hAnsiTheme="majorHAnsi" w:cs="Times"/>
-          <w:sz w:val="22"/>
-          <w:szCs w:val="22"/>
-        </w:rPr>
-        <w:t xml:space="preserve"> </w:t>
-      </w:r>
-      <w:r>
-        <w:rPr>
-          <w:rFonts w:asciiTheme="majorHAnsi" w:hAnsiTheme="majorHAnsi" w:cs="Times"/>
-          <w:sz w:val="22"/>
-          <w:szCs w:val="22"/>
-        </w:rPr>
-        <w:t xml:space="preserve">werden Kautionen verlangt. Durch Bezahlung bestimmter Geldbeträge durch den Mieter </w:t>
+        <w:t xml:space="preserve">Vor allem im Zusammenhang mit Miet- und Pachtverträgen werden Kautionen verlangt. Durch Bezahlung bestimmter Geldbeträge durch den Mieter </w:t>
       </w:r>
       <w:proofErr w:type="gramStart"/>
       <w:r>
@@ -2195,23 +2041,7 @@
           <w:sz w:val="22"/>
           <w:szCs w:val="22"/>
         </w:rPr>
-        <w:t xml:space="preserve"> zeitlich beschränkt werden.</w:t>
-      </w:r>
-      <w:r>
-        <w:rPr>
-          <w:rFonts w:asciiTheme="majorHAnsi" w:hAnsiTheme="majorHAnsi" w:cs="Times"/>
-          <w:sz w:val="22"/>
-          <w:szCs w:val="22"/>
-        </w:rPr>
-        <w:t xml:space="preserve"> </w:t>
-      </w:r>
-      <w:r>
-        <w:rPr>
-          <w:rFonts w:asciiTheme="majorHAnsi" w:hAnsiTheme="majorHAnsi" w:cs="Times"/>
-          <w:sz w:val="22"/>
-          <w:szCs w:val="22"/>
-        </w:rPr>
-        <w:t xml:space="preserve">Dem Bürgen stehen alle </w:t>
+        <w:t xml:space="preserve"> zeitlich beschränkt werden. Dem Bürgen stehen alle </w:t>
       </w:r>
       <w:hyperlink r:id="rId78" w:history="1">
         <w:r>
@@ -2845,6 +2675,1378 @@
         </w:rPr>
         <w:t>s - nicht nur sein Vermögensinteresse - in Betracht zu ziehen.</w:t>
       </w:r>
+    </w:p>
+    <w:p>
+      <w:pPr>
+        <w:widowControl w:val="0"/>
+        <w:autoSpaceDE w:val="0"/>
+        <w:autoSpaceDN w:val="0"/>
+        <w:adjustRightInd w:val="0"/>
+        <w:jc w:val="both"/>
+        <w:rPr>
+          <w:rFonts w:asciiTheme="majorHAnsi" w:hAnsiTheme="majorHAnsi" w:cs="Times"/>
+          <w:sz w:val="22"/>
+          <w:szCs w:val="22"/>
+        </w:rPr>
+      </w:pPr>
+    </w:p>
+    <w:p>
+      <w:pPr>
+        <w:pStyle w:val="Heading2"/>
+      </w:pPr>
+      <w:r>
+        <w:t>SLA – Service Level Agreement</w:t>
+      </w:r>
+    </w:p>
+    <w:p>
+      <w:pPr>
+        <w:widowControl w:val="0"/>
+        <w:autoSpaceDE w:val="0"/>
+        <w:autoSpaceDN w:val="0"/>
+        <w:adjustRightInd w:val="0"/>
+        <w:spacing w:after="140"/>
+        <w:rPr>
+          <w:rFonts w:asciiTheme="majorHAnsi" w:hAnsiTheme="majorHAnsi" w:cs="Helvetica Neue"/>
+          <w:sz w:val="22"/>
+          <w:szCs w:val="22"/>
+        </w:rPr>
+      </w:pPr>
+      <w:r>
+        <w:rPr>
+          <w:rFonts w:asciiTheme="majorHAnsi" w:hAnsiTheme="majorHAnsi" w:cs="Helvetica Neue"/>
+          <w:sz w:val="22"/>
+          <w:szCs w:val="22"/>
+        </w:rPr>
+        <w:t xml:space="preserve">Der Begriff </w:t>
+      </w:r>
+      <w:r>
+        <w:rPr>
+          <w:rFonts w:asciiTheme="majorHAnsi" w:hAnsiTheme="majorHAnsi" w:cs="Helvetica Neue"/>
+          <w:bCs/>
+          <w:sz w:val="22"/>
+          <w:szCs w:val="22"/>
+        </w:rPr>
+        <w:t>Service-Level-Agreement</w:t>
+      </w:r>
+      <w:r>
+        <w:rPr>
+          <w:rFonts w:asciiTheme="majorHAnsi" w:hAnsiTheme="majorHAnsi" w:cs="Helvetica Neue"/>
+          <w:sz w:val="22"/>
+          <w:szCs w:val="22"/>
+        </w:rPr>
+        <w:t xml:space="preserve"> (</w:t>
+      </w:r>
+      <w:r>
+        <w:rPr>
+          <w:rFonts w:asciiTheme="majorHAnsi" w:hAnsiTheme="majorHAnsi" w:cs="Helvetica Neue"/>
+          <w:bCs/>
+          <w:sz w:val="22"/>
+          <w:szCs w:val="22"/>
+        </w:rPr>
+        <w:t>SLA</w:t>
+      </w:r>
+      <w:r>
+        <w:rPr>
+          <w:rFonts w:asciiTheme="majorHAnsi" w:hAnsiTheme="majorHAnsi" w:cs="Helvetica Neue"/>
+          <w:sz w:val="22"/>
+          <w:szCs w:val="22"/>
+        </w:rPr>
+        <w:t xml:space="preserve">), </w:t>
+      </w:r>
+      <w:r>
+        <w:rPr>
+          <w:rFonts w:asciiTheme="majorHAnsi" w:hAnsiTheme="majorHAnsi" w:cs="Helvetica Neue"/>
+          <w:bCs/>
+          <w:sz w:val="22"/>
+          <w:szCs w:val="22"/>
+        </w:rPr>
+        <w:t>Dienstgütevereinbarung</w:t>
+      </w:r>
+      <w:r>
+        <w:rPr>
+          <w:rFonts w:asciiTheme="majorHAnsi" w:hAnsiTheme="majorHAnsi" w:cs="Helvetica Neue"/>
+          <w:sz w:val="22"/>
+          <w:szCs w:val="22"/>
+        </w:rPr>
+        <w:t xml:space="preserve"> (</w:t>
+      </w:r>
+      <w:r>
+        <w:rPr>
+          <w:rFonts w:asciiTheme="majorHAnsi" w:hAnsiTheme="majorHAnsi" w:cs="Helvetica Neue"/>
+          <w:bCs/>
+          <w:sz w:val="22"/>
+          <w:szCs w:val="22"/>
+        </w:rPr>
+        <w:t>DGV</w:t>
+      </w:r>
+      <w:r>
+        <w:rPr>
+          <w:rFonts w:asciiTheme="majorHAnsi" w:hAnsiTheme="majorHAnsi" w:cs="Helvetica Neue"/>
+          <w:sz w:val="22"/>
+          <w:szCs w:val="22"/>
+        </w:rPr>
+        <w:t xml:space="preserve">) </w:t>
+      </w:r>
+      <w:proofErr w:type="gramStart"/>
+      <w:r>
+        <w:rPr>
+          <w:rFonts w:asciiTheme="majorHAnsi" w:hAnsiTheme="majorHAnsi" w:cs="Helvetica Neue"/>
+          <w:sz w:val="22"/>
+          <w:szCs w:val="22"/>
+        </w:rPr>
+        <w:t>oder</w:t>
+      </w:r>
+      <w:proofErr w:type="gramEnd"/>
+      <w:r>
+        <w:rPr>
+          <w:rFonts w:asciiTheme="majorHAnsi" w:hAnsiTheme="majorHAnsi" w:cs="Helvetica Neue"/>
+          <w:sz w:val="22"/>
+          <w:szCs w:val="22"/>
+        </w:rPr>
+        <w:t xml:space="preserve"> </w:t>
+      </w:r>
+      <w:r>
+        <w:rPr>
+          <w:rFonts w:asciiTheme="majorHAnsi" w:hAnsiTheme="majorHAnsi" w:cs="Helvetica Neue"/>
+          <w:bCs/>
+          <w:sz w:val="22"/>
+          <w:szCs w:val="22"/>
+        </w:rPr>
+        <w:t>Dienstleistungsvereinbarung</w:t>
+      </w:r>
+      <w:r>
+        <w:rPr>
+          <w:rFonts w:asciiTheme="majorHAnsi" w:hAnsiTheme="majorHAnsi" w:cs="Helvetica Neue"/>
+          <w:sz w:val="22"/>
+          <w:szCs w:val="22"/>
+        </w:rPr>
+        <w:t xml:space="preserve"> (</w:t>
+      </w:r>
+      <w:r>
+        <w:rPr>
+          <w:rFonts w:asciiTheme="majorHAnsi" w:hAnsiTheme="majorHAnsi" w:cs="Helvetica Neue"/>
+          <w:bCs/>
+          <w:sz w:val="22"/>
+          <w:szCs w:val="22"/>
+        </w:rPr>
+        <w:t>DLV</w:t>
+      </w:r>
+      <w:r>
+        <w:rPr>
+          <w:rFonts w:asciiTheme="majorHAnsi" w:hAnsiTheme="majorHAnsi" w:cs="Helvetica Neue"/>
+          <w:sz w:val="22"/>
+          <w:szCs w:val="22"/>
+        </w:rPr>
+        <w:t xml:space="preserve">) bezeichnet eine Vereinbarung bzw. </w:t>
+      </w:r>
+      <w:proofErr w:type="gramStart"/>
+      <w:r>
+        <w:rPr>
+          <w:rFonts w:asciiTheme="majorHAnsi" w:hAnsiTheme="majorHAnsi" w:cs="Helvetica Neue"/>
+          <w:sz w:val="22"/>
+          <w:szCs w:val="22"/>
+        </w:rPr>
+        <w:t>die</w:t>
+      </w:r>
+      <w:proofErr w:type="gramEnd"/>
+      <w:r>
+        <w:rPr>
+          <w:rFonts w:asciiTheme="majorHAnsi" w:hAnsiTheme="majorHAnsi" w:cs="Helvetica Neue"/>
+          <w:sz w:val="22"/>
+          <w:szCs w:val="22"/>
+        </w:rPr>
+        <w:t xml:space="preserve"> Schnittstelle zwischen </w:t>
+      </w:r>
+      <w:hyperlink r:id="rId92" w:history="1">
+        <w:r>
+          <w:rPr>
+            <w:rFonts w:asciiTheme="majorHAnsi" w:hAnsiTheme="majorHAnsi" w:cs="Helvetica Neue"/>
+            <w:sz w:val="22"/>
+            <w:szCs w:val="22"/>
+          </w:rPr>
+          <w:t>Auftraggeber</w:t>
+        </w:r>
+      </w:hyperlink>
+      <w:r>
+        <w:rPr>
+          <w:rFonts w:asciiTheme="majorHAnsi" w:hAnsiTheme="majorHAnsi" w:cs="Helvetica Neue"/>
+          <w:sz w:val="22"/>
+          <w:szCs w:val="22"/>
+        </w:rPr>
+        <w:t xml:space="preserve"> und </w:t>
+      </w:r>
+      <w:hyperlink r:id="rId93" w:history="1">
+        <w:r>
+          <w:rPr>
+            <w:rFonts w:asciiTheme="majorHAnsi" w:hAnsiTheme="majorHAnsi" w:cs="Helvetica Neue"/>
+            <w:sz w:val="22"/>
+            <w:szCs w:val="22"/>
+          </w:rPr>
+          <w:t>Dienstleister</w:t>
+        </w:r>
+      </w:hyperlink>
+      <w:r>
+        <w:rPr>
+          <w:rFonts w:asciiTheme="majorHAnsi" w:hAnsiTheme="majorHAnsi" w:cs="Helvetica Neue"/>
+          <w:sz w:val="22"/>
+          <w:szCs w:val="22"/>
+        </w:rPr>
+        <w:t xml:space="preserve"> für wiederkehrende Dienstleistungen. Ziel ist es, die Kontrollmöglichkeiten für den Auftraggeber transparent zu machen, indem zugesicherte Leistungseigenschaften wie etwa Leistungsumfang, Reaktionszeit und Schnelligkeit der Bearbeitung genau beschrieben werden. Wichtiger Bestandteil </w:t>
+      </w:r>
+      <w:proofErr w:type="gramStart"/>
+      <w:r>
+        <w:rPr>
+          <w:rFonts w:asciiTheme="majorHAnsi" w:hAnsiTheme="majorHAnsi" w:cs="Helvetica Neue"/>
+          <w:sz w:val="22"/>
+          <w:szCs w:val="22"/>
+        </w:rPr>
+        <w:t>ist</w:t>
+      </w:r>
+      <w:proofErr w:type="gramEnd"/>
+      <w:r>
+        <w:rPr>
+          <w:rFonts w:asciiTheme="majorHAnsi" w:hAnsiTheme="majorHAnsi" w:cs="Helvetica Neue"/>
+          <w:sz w:val="22"/>
+          <w:szCs w:val="22"/>
+        </w:rPr>
+        <w:t xml:space="preserve"> hierbei die Dienstgüte (</w:t>
+      </w:r>
+      <w:hyperlink r:id="rId94" w:history="1">
+        <w:r>
+          <w:rPr>
+            <w:rFonts w:asciiTheme="majorHAnsi" w:hAnsiTheme="majorHAnsi" w:cs="Helvetica Neue"/>
+            <w:i/>
+            <w:iCs/>
+            <w:sz w:val="22"/>
+            <w:szCs w:val="22"/>
+          </w:rPr>
+          <w:t>Servicelevel</w:t>
+        </w:r>
+      </w:hyperlink>
+      <w:r>
+        <w:rPr>
+          <w:rFonts w:asciiTheme="majorHAnsi" w:hAnsiTheme="majorHAnsi" w:cs="Helvetica Neue"/>
+          <w:sz w:val="22"/>
+          <w:szCs w:val="22"/>
+        </w:rPr>
+        <w:t>), welche die vereinbarte Leistungsqualität beschreibt.</w:t>
+      </w:r>
+    </w:p>
+    <w:p>
+      <w:pPr>
+        <w:rPr>
+          <w:rFonts w:asciiTheme="majorHAnsi" w:hAnsiTheme="majorHAnsi" w:cs="Helvetica Neue"/>
+          <w:sz w:val="22"/>
+          <w:szCs w:val="22"/>
+        </w:rPr>
+      </w:pPr>
+      <w:r>
+        <w:rPr>
+          <w:rFonts w:asciiTheme="majorHAnsi" w:hAnsiTheme="majorHAnsi" w:cs="Helvetica Neue"/>
+          <w:sz w:val="22"/>
+          <w:szCs w:val="22"/>
+        </w:rPr>
+        <w:t xml:space="preserve">Charakteristisch für ein SLA ist, dass der Dienstleister jeden relevanten Dienstleistungsparameter unaufgefordert in verschiedenen Gütestufen (Levels) anbietet, aus welchen der Auftraggeber unter betriebswirtschaftlichen Gesichtspunkten auswählen kann. </w:t>
+      </w:r>
+      <w:proofErr w:type="gramStart"/>
+      <w:r>
+        <w:rPr>
+          <w:rFonts w:asciiTheme="majorHAnsi" w:hAnsiTheme="majorHAnsi" w:cs="Helvetica Neue"/>
+          <w:sz w:val="22"/>
+          <w:szCs w:val="22"/>
+        </w:rPr>
+        <w:t>Bei einem herkömmlichen Dienstleistungsvertrag offeriert der Dienstleister diese Vertragsgestaltungsmöglichkeiten nicht.</w:t>
+      </w:r>
+      <w:proofErr w:type="gramEnd"/>
+    </w:p>
+    <w:p>
+      <w:pPr>
+        <w:rPr>
+          <w:rFonts w:asciiTheme="majorHAnsi" w:hAnsiTheme="majorHAnsi" w:cs="Helvetica Neue"/>
+          <w:sz w:val="22"/>
+          <w:szCs w:val="22"/>
+        </w:rPr>
+      </w:pPr>
+    </w:p>
+    <w:p>
+      <w:pPr>
+        <w:pStyle w:val="Heading2"/>
+      </w:pPr>
+      <w:r>
+        <w:lastRenderedPageBreak/>
+        <w:t>Vertragsbestimmungen</w:t>
+      </w:r>
+    </w:p>
+    <w:p>
+      <w:pPr>
+        <w:pStyle w:val="ListParagraph"/>
+        <w:numPr>
+          <w:ilvl w:val="0"/>
+          <w:numId w:val="7"/>
+        </w:numPr>
+        <w:rPr>
+          <w:rFonts w:asciiTheme="majorHAnsi" w:hAnsiTheme="majorHAnsi"/>
+          <w:sz w:val="22"/>
+          <w:szCs w:val="22"/>
+        </w:rPr>
+      </w:pPr>
+      <w:r>
+        <w:rPr>
+          <w:rFonts w:asciiTheme="majorHAnsi" w:hAnsiTheme="majorHAnsi" w:cs="Arial"/>
+          <w:color w:val="283440"/>
+          <w:sz w:val="22"/>
+          <w:szCs w:val="22"/>
+        </w:rPr>
+        <w:t>Allgemeine Geschäftsbedingungen (AGB) – Als Anhang / muss aber nicht</w:t>
+      </w:r>
+    </w:p>
+    <w:p>
+      <w:pPr>
+        <w:pStyle w:val="ListParagraph"/>
+        <w:numPr>
+          <w:ilvl w:val="0"/>
+          <w:numId w:val="7"/>
+        </w:numPr>
+        <w:rPr>
+          <w:rFonts w:asciiTheme="majorHAnsi" w:hAnsiTheme="majorHAnsi"/>
+          <w:sz w:val="22"/>
+          <w:szCs w:val="22"/>
+        </w:rPr>
+      </w:pPr>
+      <w:r>
+        <w:rPr>
+          <w:rFonts w:asciiTheme="majorHAnsi" w:hAnsiTheme="majorHAnsi" w:cs="Arial"/>
+          <w:bCs/>
+          <w:color w:val="283440"/>
+          <w:sz w:val="22"/>
+          <w:szCs w:val="22"/>
+        </w:rPr>
+        <w:t>Vertragsgegenstand</w:t>
+      </w:r>
+    </w:p>
+    <w:p>
+      <w:pPr>
+        <w:pStyle w:val="ListParagraph"/>
+        <w:numPr>
+          <w:ilvl w:val="0"/>
+          <w:numId w:val="7"/>
+        </w:numPr>
+        <w:rPr>
+          <w:rFonts w:asciiTheme="majorHAnsi" w:hAnsiTheme="majorHAnsi"/>
+          <w:sz w:val="22"/>
+          <w:szCs w:val="22"/>
+        </w:rPr>
+      </w:pPr>
+      <w:r>
+        <w:rPr>
+          <w:rFonts w:asciiTheme="majorHAnsi" w:hAnsiTheme="majorHAnsi" w:cs="Arial"/>
+          <w:bCs/>
+          <w:color w:val="283440"/>
+          <w:sz w:val="22"/>
+          <w:szCs w:val="22"/>
+        </w:rPr>
+        <w:t>Bezahlung</w:t>
+      </w:r>
+    </w:p>
+    <w:p>
+      <w:pPr>
+        <w:pStyle w:val="ListParagraph"/>
+        <w:numPr>
+          <w:ilvl w:val="0"/>
+          <w:numId w:val="7"/>
+        </w:numPr>
+        <w:rPr>
+          <w:rFonts w:asciiTheme="majorHAnsi" w:hAnsiTheme="majorHAnsi"/>
+          <w:sz w:val="22"/>
+          <w:szCs w:val="22"/>
+        </w:rPr>
+      </w:pPr>
+      <w:r>
+        <w:rPr>
+          <w:rFonts w:asciiTheme="majorHAnsi" w:hAnsiTheme="majorHAnsi" w:cs="Arial"/>
+          <w:bCs/>
+          <w:color w:val="283440"/>
+          <w:sz w:val="22"/>
+          <w:szCs w:val="22"/>
+        </w:rPr>
+        <w:t>Kostenvoranschlag</w:t>
+      </w:r>
+    </w:p>
+    <w:p>
+      <w:pPr>
+        <w:pStyle w:val="ListParagraph"/>
+        <w:numPr>
+          <w:ilvl w:val="0"/>
+          <w:numId w:val="7"/>
+        </w:numPr>
+        <w:rPr>
+          <w:rFonts w:asciiTheme="majorHAnsi" w:hAnsiTheme="majorHAnsi"/>
+          <w:sz w:val="22"/>
+          <w:szCs w:val="22"/>
+        </w:rPr>
+      </w:pPr>
+      <w:r>
+        <w:rPr>
+          <w:rFonts w:asciiTheme="majorHAnsi" w:hAnsiTheme="majorHAnsi" w:cs="Arial"/>
+          <w:bCs/>
+          <w:color w:val="283440"/>
+          <w:sz w:val="22"/>
+          <w:szCs w:val="22"/>
+        </w:rPr>
+        <w:t>Pflichtenheft</w:t>
+      </w:r>
+    </w:p>
+    <w:p>
+      <w:pPr>
+        <w:pStyle w:val="ListParagraph"/>
+        <w:numPr>
+          <w:ilvl w:val="0"/>
+          <w:numId w:val="7"/>
+        </w:numPr>
+        <w:rPr>
+          <w:rFonts w:asciiTheme="majorHAnsi" w:hAnsiTheme="majorHAnsi"/>
+          <w:sz w:val="22"/>
+          <w:szCs w:val="22"/>
+        </w:rPr>
+      </w:pPr>
+      <w:r>
+        <w:rPr>
+          <w:rFonts w:asciiTheme="majorHAnsi" w:hAnsiTheme="majorHAnsi" w:cs="Arial"/>
+          <w:bCs/>
+          <w:color w:val="283440"/>
+          <w:sz w:val="22"/>
+          <w:szCs w:val="22"/>
+        </w:rPr>
+        <w:t>Qualitätsstandard</w:t>
+      </w:r>
+    </w:p>
+    <w:p>
+      <w:pPr>
+        <w:pStyle w:val="ListParagraph"/>
+        <w:numPr>
+          <w:ilvl w:val="0"/>
+          <w:numId w:val="7"/>
+        </w:numPr>
+        <w:rPr>
+          <w:rFonts w:asciiTheme="majorHAnsi" w:hAnsiTheme="majorHAnsi"/>
+          <w:sz w:val="22"/>
+          <w:szCs w:val="22"/>
+        </w:rPr>
+      </w:pPr>
+      <w:r>
+        <w:rPr>
+          <w:rFonts w:asciiTheme="majorHAnsi" w:hAnsiTheme="majorHAnsi" w:cs="Arial"/>
+          <w:bCs/>
+          <w:color w:val="283440"/>
+          <w:sz w:val="22"/>
+          <w:szCs w:val="22"/>
+        </w:rPr>
+        <w:t>Fertigstellungstermin</w:t>
+      </w:r>
+    </w:p>
+    <w:p>
+      <w:pPr>
+        <w:pStyle w:val="ListParagraph"/>
+        <w:numPr>
+          <w:ilvl w:val="0"/>
+          <w:numId w:val="7"/>
+        </w:numPr>
+        <w:rPr>
+          <w:rFonts w:asciiTheme="majorHAnsi" w:hAnsiTheme="majorHAnsi"/>
+          <w:sz w:val="22"/>
+          <w:szCs w:val="22"/>
+        </w:rPr>
+      </w:pPr>
+      <w:r>
+        <w:rPr>
+          <w:rFonts w:asciiTheme="majorHAnsi" w:hAnsiTheme="majorHAnsi" w:cs="Arial"/>
+          <w:bCs/>
+          <w:color w:val="283440"/>
+          <w:sz w:val="22"/>
+          <w:szCs w:val="22"/>
+        </w:rPr>
+        <w:t>Installation</w:t>
+      </w:r>
+    </w:p>
+    <w:p>
+      <w:pPr>
+        <w:pStyle w:val="ListParagraph"/>
+        <w:numPr>
+          <w:ilvl w:val="0"/>
+          <w:numId w:val="7"/>
+        </w:numPr>
+        <w:rPr>
+          <w:rFonts w:asciiTheme="majorHAnsi" w:hAnsiTheme="majorHAnsi"/>
+          <w:sz w:val="22"/>
+          <w:szCs w:val="22"/>
+        </w:rPr>
+      </w:pPr>
+      <w:r>
+        <w:rPr>
+          <w:rFonts w:asciiTheme="majorHAnsi" w:hAnsiTheme="majorHAnsi" w:cs="Arial"/>
+          <w:bCs/>
+          <w:color w:val="283440"/>
+          <w:sz w:val="22"/>
+          <w:szCs w:val="22"/>
+        </w:rPr>
+        <w:t>Nutzungsrechte</w:t>
+      </w:r>
+    </w:p>
+    <w:p>
+      <w:pPr>
+        <w:pStyle w:val="ListParagraph"/>
+        <w:numPr>
+          <w:ilvl w:val="0"/>
+          <w:numId w:val="7"/>
+        </w:numPr>
+        <w:rPr>
+          <w:rFonts w:asciiTheme="majorHAnsi" w:hAnsiTheme="majorHAnsi"/>
+          <w:sz w:val="22"/>
+          <w:szCs w:val="22"/>
+        </w:rPr>
+      </w:pPr>
+      <w:r>
+        <w:rPr>
+          <w:rFonts w:asciiTheme="majorHAnsi" w:hAnsiTheme="majorHAnsi" w:cs="Arial"/>
+          <w:bCs/>
+          <w:color w:val="283440"/>
+          <w:sz w:val="22"/>
+          <w:szCs w:val="22"/>
+        </w:rPr>
+        <w:t>Vertragsänderungen</w:t>
+      </w:r>
+    </w:p>
+    <w:p>
+      <w:pPr>
+        <w:pStyle w:val="ListParagraph"/>
+        <w:numPr>
+          <w:ilvl w:val="0"/>
+          <w:numId w:val="7"/>
+        </w:numPr>
+        <w:rPr>
+          <w:rFonts w:asciiTheme="majorHAnsi" w:hAnsiTheme="majorHAnsi"/>
+          <w:sz w:val="22"/>
+          <w:szCs w:val="22"/>
+        </w:rPr>
+      </w:pPr>
+      <w:r>
+        <w:rPr>
+          <w:rFonts w:asciiTheme="majorHAnsi" w:hAnsiTheme="majorHAnsi" w:cs="Arial"/>
+          <w:bCs/>
+          <w:color w:val="283440"/>
+          <w:sz w:val="22"/>
+          <w:szCs w:val="22"/>
+        </w:rPr>
+        <w:t>Einweisung</w:t>
+      </w:r>
+    </w:p>
+    <w:p>
+      <w:pPr>
+        <w:pStyle w:val="ListParagraph"/>
+        <w:numPr>
+          <w:ilvl w:val="0"/>
+          <w:numId w:val="7"/>
+        </w:numPr>
+        <w:rPr>
+          <w:rFonts w:asciiTheme="majorHAnsi" w:hAnsiTheme="majorHAnsi"/>
+          <w:sz w:val="22"/>
+          <w:szCs w:val="22"/>
+        </w:rPr>
+      </w:pPr>
+      <w:r>
+        <w:rPr>
+          <w:rFonts w:asciiTheme="majorHAnsi" w:hAnsiTheme="majorHAnsi" w:cs="Arial"/>
+          <w:bCs/>
+          <w:color w:val="283440"/>
+          <w:sz w:val="22"/>
+          <w:szCs w:val="22"/>
+        </w:rPr>
+        <w:t>Abnahme</w:t>
+      </w:r>
+    </w:p>
+    <w:p>
+      <w:pPr>
+        <w:pStyle w:val="ListParagraph"/>
+        <w:numPr>
+          <w:ilvl w:val="0"/>
+          <w:numId w:val="7"/>
+        </w:numPr>
+        <w:rPr>
+          <w:rFonts w:asciiTheme="majorHAnsi" w:hAnsiTheme="majorHAnsi"/>
+          <w:sz w:val="22"/>
+          <w:szCs w:val="22"/>
+        </w:rPr>
+      </w:pPr>
+      <w:r>
+        <w:rPr>
+          <w:rFonts w:asciiTheme="majorHAnsi" w:hAnsiTheme="majorHAnsi" w:cs="Arial"/>
+          <w:bCs/>
+          <w:color w:val="283440"/>
+          <w:sz w:val="22"/>
+          <w:szCs w:val="22"/>
+        </w:rPr>
+        <w:t>Quellcode</w:t>
+      </w:r>
+    </w:p>
+    <w:p>
+      <w:pPr>
+        <w:pStyle w:val="ListParagraph"/>
+        <w:numPr>
+          <w:ilvl w:val="0"/>
+          <w:numId w:val="7"/>
+        </w:numPr>
+        <w:rPr>
+          <w:rFonts w:asciiTheme="majorHAnsi" w:hAnsiTheme="majorHAnsi"/>
+          <w:sz w:val="22"/>
+          <w:szCs w:val="22"/>
+        </w:rPr>
+      </w:pPr>
+      <w:r>
+        <w:rPr>
+          <w:rFonts w:asciiTheme="majorHAnsi" w:hAnsiTheme="majorHAnsi" w:cs="Arial"/>
+          <w:bCs/>
+          <w:color w:val="283440"/>
+          <w:sz w:val="22"/>
+          <w:szCs w:val="22"/>
+        </w:rPr>
+        <w:t>Vergütung</w:t>
+      </w:r>
+    </w:p>
+    <w:p>
+      <w:pPr>
+        <w:pStyle w:val="ListParagraph"/>
+        <w:numPr>
+          <w:ilvl w:val="0"/>
+          <w:numId w:val="7"/>
+        </w:numPr>
+        <w:rPr>
+          <w:rFonts w:asciiTheme="majorHAnsi" w:hAnsiTheme="majorHAnsi"/>
+          <w:sz w:val="22"/>
+          <w:szCs w:val="22"/>
+        </w:rPr>
+      </w:pPr>
+      <w:r>
+        <w:rPr>
+          <w:rFonts w:asciiTheme="majorHAnsi" w:hAnsiTheme="majorHAnsi" w:cs="Arial"/>
+          <w:bCs/>
+          <w:color w:val="283440"/>
+          <w:sz w:val="22"/>
+          <w:szCs w:val="22"/>
+        </w:rPr>
+        <w:t>Ansprüche bei Mängeln (</w:t>
+      </w:r>
+      <w:proofErr w:type="gramStart"/>
+      <w:r>
+        <w:rPr>
+          <w:rFonts w:asciiTheme="majorHAnsi" w:hAnsiTheme="majorHAnsi" w:cs="Arial"/>
+          <w:bCs/>
+          <w:color w:val="283440"/>
+          <w:sz w:val="22"/>
+          <w:szCs w:val="22"/>
+        </w:rPr>
+        <w:t>Gewährleistung )</w:t>
+      </w:r>
+      <w:proofErr w:type="gramEnd"/>
+    </w:p>
+    <w:p>
+      <w:pPr>
+        <w:pStyle w:val="ListParagraph"/>
+        <w:numPr>
+          <w:ilvl w:val="0"/>
+          <w:numId w:val="7"/>
+        </w:numPr>
+        <w:rPr>
+          <w:rFonts w:asciiTheme="majorHAnsi" w:hAnsiTheme="majorHAnsi"/>
+          <w:sz w:val="22"/>
+          <w:szCs w:val="22"/>
+        </w:rPr>
+      </w:pPr>
+      <w:r>
+        <w:rPr>
+          <w:rFonts w:asciiTheme="majorHAnsi" w:hAnsiTheme="majorHAnsi" w:cs="Arial"/>
+          <w:bCs/>
+          <w:color w:val="283440"/>
+          <w:sz w:val="22"/>
+          <w:szCs w:val="22"/>
+        </w:rPr>
+        <w:t>Haftung</w:t>
+      </w:r>
+    </w:p>
+    <w:p>
+      <w:pPr>
+        <w:pStyle w:val="ListParagraph"/>
+        <w:numPr>
+          <w:ilvl w:val="0"/>
+          <w:numId w:val="7"/>
+        </w:numPr>
+        <w:rPr>
+          <w:rFonts w:asciiTheme="majorHAnsi" w:hAnsiTheme="majorHAnsi"/>
+          <w:sz w:val="22"/>
+          <w:szCs w:val="22"/>
+        </w:rPr>
+      </w:pPr>
+      <w:r>
+        <w:rPr>
+          <w:rFonts w:asciiTheme="majorHAnsi" w:hAnsiTheme="majorHAnsi" w:cs="Arial"/>
+          <w:bCs/>
+          <w:color w:val="283440"/>
+          <w:sz w:val="22"/>
+          <w:szCs w:val="22"/>
+        </w:rPr>
+        <w:t>Geheimhaltung</w:t>
+      </w:r>
+    </w:p>
+    <w:p>
+      <w:pPr>
+        <w:pStyle w:val="ListParagraph"/>
+        <w:numPr>
+          <w:ilvl w:val="0"/>
+          <w:numId w:val="7"/>
+        </w:numPr>
+        <w:rPr>
+          <w:rFonts w:asciiTheme="majorHAnsi" w:hAnsiTheme="majorHAnsi"/>
+          <w:sz w:val="22"/>
+          <w:szCs w:val="22"/>
+        </w:rPr>
+      </w:pPr>
+      <w:r>
+        <w:rPr>
+          <w:rFonts w:asciiTheme="majorHAnsi" w:hAnsiTheme="majorHAnsi" w:cs="Arial"/>
+          <w:bCs/>
+          <w:color w:val="283440"/>
+          <w:sz w:val="22"/>
+          <w:szCs w:val="22"/>
+        </w:rPr>
+        <w:t>Schutzrechte Dritter</w:t>
+      </w:r>
+    </w:p>
+    <w:p>
+      <w:pPr>
+        <w:pStyle w:val="ListParagraph"/>
+        <w:numPr>
+          <w:ilvl w:val="0"/>
+          <w:numId w:val="7"/>
+        </w:numPr>
+        <w:rPr>
+          <w:rFonts w:asciiTheme="majorHAnsi" w:hAnsiTheme="majorHAnsi"/>
+          <w:sz w:val="22"/>
+          <w:szCs w:val="22"/>
+        </w:rPr>
+      </w:pPr>
+      <w:r>
+        <w:rPr>
+          <w:rFonts w:asciiTheme="majorHAnsi" w:hAnsiTheme="majorHAnsi" w:cs="Arial"/>
+          <w:bCs/>
+          <w:color w:val="283440"/>
+          <w:sz w:val="22"/>
+          <w:szCs w:val="22"/>
+        </w:rPr>
+        <w:t>Gerichtsstand, anwendbares Recht</w:t>
+      </w:r>
+    </w:p>
+    <w:p>
+      <w:pPr>
+        <w:pStyle w:val="ListParagraph"/>
+        <w:numPr>
+          <w:ilvl w:val="0"/>
+          <w:numId w:val="7"/>
+        </w:numPr>
+        <w:rPr>
+          <w:rFonts w:asciiTheme="majorHAnsi" w:hAnsiTheme="majorHAnsi"/>
+          <w:sz w:val="22"/>
+          <w:szCs w:val="22"/>
+        </w:rPr>
+      </w:pPr>
+      <w:r>
+        <w:rPr>
+          <w:rFonts w:asciiTheme="majorHAnsi" w:hAnsiTheme="majorHAnsi" w:cs="Arial"/>
+          <w:bCs/>
+          <w:color w:val="283440"/>
+          <w:sz w:val="22"/>
+          <w:szCs w:val="22"/>
+        </w:rPr>
+        <w:t>Schlussbestimmungen</w:t>
+      </w:r>
+    </w:p>
+    <w:p>
+      <w:pPr>
+        <w:rPr>
+          <w:rFonts w:asciiTheme="majorHAnsi" w:hAnsiTheme="majorHAnsi"/>
+          <w:sz w:val="22"/>
+          <w:szCs w:val="22"/>
+        </w:rPr>
+      </w:pPr>
+      <w:r>
+        <w:rPr>
+          <w:rFonts w:asciiTheme="majorHAnsi" w:hAnsiTheme="majorHAnsi"/>
+          <w:sz w:val="22"/>
+          <w:szCs w:val="22"/>
+        </w:rPr>
+        <w:t xml:space="preserve">Beispiel: </w:t>
+      </w:r>
+      <w:hyperlink r:id="rId95" w:history="1">
+        <w:r>
+          <w:rPr>
+            <w:rStyle w:val="Hyperlink"/>
+            <w:rFonts w:asciiTheme="majorHAnsi" w:hAnsiTheme="majorHAnsi"/>
+            <w:sz w:val="22"/>
+            <w:szCs w:val="22"/>
+          </w:rPr>
+          <w:t>http://www.frankfurt-main.ihk.de/recht/mustervertrag/software_erstellu</w:t>
+        </w:r>
+        <w:r>
+          <w:rPr>
+            <w:rStyle w:val="Hyperlink"/>
+            <w:rFonts w:asciiTheme="majorHAnsi" w:hAnsiTheme="majorHAnsi"/>
+            <w:sz w:val="22"/>
+            <w:szCs w:val="22"/>
+          </w:rPr>
+          <w:t>n</w:t>
+        </w:r>
+        <w:r>
+          <w:rPr>
+            <w:rStyle w:val="Hyperlink"/>
+            <w:rFonts w:asciiTheme="majorHAnsi" w:hAnsiTheme="majorHAnsi"/>
+            <w:sz w:val="22"/>
+            <w:szCs w:val="22"/>
+          </w:rPr>
+          <w:t>g/index.html</w:t>
+        </w:r>
+      </w:hyperlink>
+    </w:p>
+    <w:p>
+      <w:pPr>
+        <w:rPr>
+          <w:rFonts w:asciiTheme="majorHAnsi" w:hAnsiTheme="majorHAnsi"/>
+          <w:sz w:val="22"/>
+          <w:szCs w:val="22"/>
+        </w:rPr>
+      </w:pPr>
+    </w:p>
+    <w:p>
+      <w:pPr>
+        <w:pStyle w:val="Heading2"/>
+        <w:rPr>
+          <w:lang w:val="de-DE"/>
+        </w:rPr>
+      </w:pPr>
+      <w:r>
+        <w:t>Softwarelizenzvertrag</w:t>
+      </w:r>
+    </w:p>
+    <w:p>
+      <w:pPr>
+        <w:rPr>
+          <w:rFonts w:asciiTheme="majorHAnsi" w:hAnsiTheme="majorHAnsi" w:cs="Times"/>
+          <w:color w:val="262626"/>
+          <w:sz w:val="22"/>
+          <w:szCs w:val="22"/>
+        </w:rPr>
+      </w:pPr>
+      <w:r>
+        <w:rPr>
+          <w:rFonts w:asciiTheme="majorHAnsi" w:hAnsiTheme="majorHAnsi" w:cs="Times"/>
+          <w:color w:val="262626"/>
+          <w:sz w:val="22"/>
+          <w:szCs w:val="22"/>
+        </w:rPr>
+        <w:t xml:space="preserve">Software </w:t>
+      </w:r>
+      <w:proofErr w:type="gramStart"/>
+      <w:r>
+        <w:rPr>
+          <w:rFonts w:asciiTheme="majorHAnsi" w:hAnsiTheme="majorHAnsi" w:cs="Times"/>
+          <w:color w:val="262626"/>
+          <w:sz w:val="22"/>
+          <w:szCs w:val="22"/>
+        </w:rPr>
+        <w:t>ist</w:t>
+      </w:r>
+      <w:proofErr w:type="gramEnd"/>
+      <w:r>
+        <w:rPr>
+          <w:rFonts w:asciiTheme="majorHAnsi" w:hAnsiTheme="majorHAnsi" w:cs="Times"/>
+          <w:color w:val="262626"/>
+          <w:sz w:val="22"/>
+          <w:szCs w:val="22"/>
+        </w:rPr>
+        <w:t xml:space="preserve"> das Ergebnis kreativer Arbeit und wird als solche - genauso wie Bücher, Musik und Filme - durch das Urheberrechtsgesetz geschützt.</w:t>
+      </w:r>
+    </w:p>
+    <w:p>
+      <w:pPr>
+        <w:rPr>
+          <w:rFonts w:asciiTheme="majorHAnsi" w:hAnsiTheme="majorHAnsi" w:cs="Times"/>
+          <w:color w:val="262626"/>
+          <w:sz w:val="22"/>
+          <w:szCs w:val="22"/>
+        </w:rPr>
+      </w:pPr>
+      <w:r>
+        <w:rPr>
+          <w:rFonts w:asciiTheme="majorHAnsi" w:hAnsiTheme="majorHAnsi" w:cs="Times"/>
+          <w:color w:val="262626"/>
+          <w:sz w:val="22"/>
+          <w:szCs w:val="22"/>
+        </w:rPr>
+        <w:t>Im Allgemeinen gewährt eine Softwarelizenz dem Lizenznehmer ein nicht ausschließliches Recht zur Nutzung eines Exemplars der Software durch eine festgelegte Anzahl von Benutzern; sofern nicht anders angegeben, sind das Kopieren und die Weitergabe der Software an andere Benutzer oder Computer streng verboten.</w:t>
+      </w:r>
+    </w:p>
+    <w:p>
+      <w:pPr>
+        <w:pStyle w:val="ListParagraph"/>
+        <w:numPr>
+          <w:ilvl w:val="0"/>
+          <w:numId w:val="8"/>
+        </w:numPr>
+        <w:rPr>
+          <w:rFonts w:asciiTheme="majorHAnsi" w:hAnsiTheme="majorHAnsi"/>
+          <w:sz w:val="22"/>
+          <w:szCs w:val="22"/>
+        </w:rPr>
+      </w:pPr>
+      <w:r>
+        <w:rPr>
+          <w:rFonts w:asciiTheme="majorHAnsi" w:hAnsiTheme="majorHAnsi"/>
+          <w:sz w:val="22"/>
+          <w:szCs w:val="22"/>
+        </w:rPr>
+        <w:t>Vertragsgegenstand</w:t>
+      </w:r>
+    </w:p>
+    <w:p>
+      <w:pPr>
+        <w:pStyle w:val="ListParagraph"/>
+        <w:numPr>
+          <w:ilvl w:val="0"/>
+          <w:numId w:val="8"/>
+        </w:numPr>
+        <w:rPr>
+          <w:rFonts w:asciiTheme="majorHAnsi" w:hAnsiTheme="majorHAnsi"/>
+          <w:sz w:val="22"/>
+          <w:szCs w:val="22"/>
+        </w:rPr>
+      </w:pPr>
+      <w:r>
+        <w:rPr>
+          <w:rFonts w:asciiTheme="majorHAnsi" w:hAnsiTheme="majorHAnsi"/>
+          <w:sz w:val="22"/>
+          <w:szCs w:val="22"/>
+        </w:rPr>
+        <w:t>Lizenzgebühr</w:t>
+      </w:r>
+    </w:p>
+    <w:p>
+      <w:pPr>
+        <w:pStyle w:val="ListParagraph"/>
+        <w:numPr>
+          <w:ilvl w:val="0"/>
+          <w:numId w:val="8"/>
+        </w:numPr>
+        <w:rPr>
+          <w:rFonts w:asciiTheme="majorHAnsi" w:hAnsiTheme="majorHAnsi"/>
+          <w:sz w:val="22"/>
+          <w:szCs w:val="22"/>
+        </w:rPr>
+      </w:pPr>
+      <w:r>
+        <w:rPr>
+          <w:rFonts w:asciiTheme="majorHAnsi" w:hAnsiTheme="majorHAnsi"/>
+          <w:sz w:val="22"/>
+          <w:szCs w:val="22"/>
+        </w:rPr>
+        <w:t>Nutzungs- und Verwaltungsrecht des Lizenznehmers</w:t>
+      </w:r>
+    </w:p>
+    <w:p>
+      <w:pPr>
+        <w:pStyle w:val="ListParagraph"/>
+        <w:numPr>
+          <w:ilvl w:val="0"/>
+          <w:numId w:val="8"/>
+        </w:numPr>
+        <w:rPr>
+          <w:rFonts w:asciiTheme="majorHAnsi" w:hAnsiTheme="majorHAnsi"/>
+          <w:sz w:val="22"/>
+          <w:szCs w:val="22"/>
+        </w:rPr>
+      </w:pPr>
+      <w:r>
+        <w:rPr>
+          <w:rFonts w:asciiTheme="majorHAnsi" w:hAnsiTheme="majorHAnsi"/>
+          <w:sz w:val="22"/>
+          <w:szCs w:val="22"/>
+        </w:rPr>
+        <w:t>Gewährleistung</w:t>
+      </w:r>
+    </w:p>
+    <w:p>
+      <w:pPr>
+        <w:pStyle w:val="ListParagraph"/>
+        <w:numPr>
+          <w:ilvl w:val="0"/>
+          <w:numId w:val="8"/>
+        </w:numPr>
+        <w:rPr>
+          <w:rFonts w:asciiTheme="majorHAnsi" w:hAnsiTheme="majorHAnsi"/>
+          <w:sz w:val="22"/>
+          <w:szCs w:val="22"/>
+        </w:rPr>
+      </w:pPr>
+      <w:r>
+        <w:rPr>
+          <w:rFonts w:asciiTheme="majorHAnsi" w:hAnsiTheme="majorHAnsi"/>
+          <w:sz w:val="22"/>
+          <w:szCs w:val="22"/>
+        </w:rPr>
+        <w:t>Software Aktualitätsgarantie</w:t>
+      </w:r>
+    </w:p>
+    <w:p>
+      <w:pPr>
+        <w:pStyle w:val="ListParagraph"/>
+        <w:numPr>
+          <w:ilvl w:val="0"/>
+          <w:numId w:val="8"/>
+        </w:numPr>
+        <w:rPr>
+          <w:rFonts w:asciiTheme="majorHAnsi" w:hAnsiTheme="majorHAnsi"/>
+          <w:sz w:val="22"/>
+          <w:szCs w:val="22"/>
+        </w:rPr>
+      </w:pPr>
+      <w:r>
+        <w:rPr>
+          <w:rFonts w:asciiTheme="majorHAnsi" w:hAnsiTheme="majorHAnsi"/>
+          <w:sz w:val="22"/>
+          <w:szCs w:val="22"/>
+        </w:rPr>
+        <w:t>Haftung des Lizenzgebers</w:t>
+      </w:r>
+    </w:p>
+    <w:p>
+      <w:pPr>
+        <w:pStyle w:val="ListParagraph"/>
+        <w:numPr>
+          <w:ilvl w:val="0"/>
+          <w:numId w:val="8"/>
+        </w:numPr>
+        <w:rPr>
+          <w:rFonts w:asciiTheme="majorHAnsi" w:hAnsiTheme="majorHAnsi"/>
+          <w:sz w:val="22"/>
+          <w:szCs w:val="22"/>
+        </w:rPr>
+      </w:pPr>
+      <w:r>
+        <w:rPr>
+          <w:rFonts w:asciiTheme="majorHAnsi" w:hAnsiTheme="majorHAnsi"/>
+          <w:sz w:val="22"/>
+          <w:szCs w:val="22"/>
+        </w:rPr>
+        <w:t>Außerordentliches Kündigungsrecht</w:t>
+      </w:r>
+    </w:p>
+    <w:p>
+      <w:pPr>
+        <w:pStyle w:val="ListParagraph"/>
+        <w:numPr>
+          <w:ilvl w:val="0"/>
+          <w:numId w:val="8"/>
+        </w:numPr>
+        <w:rPr>
+          <w:rFonts w:asciiTheme="majorHAnsi" w:hAnsiTheme="majorHAnsi"/>
+          <w:sz w:val="22"/>
+          <w:szCs w:val="22"/>
+        </w:rPr>
+      </w:pPr>
+      <w:r>
+        <w:rPr>
+          <w:rFonts w:asciiTheme="majorHAnsi" w:hAnsiTheme="majorHAnsi"/>
+          <w:sz w:val="22"/>
+          <w:szCs w:val="22"/>
+        </w:rPr>
+        <w:t>Nutzung von Kundendaten</w:t>
+      </w:r>
+    </w:p>
+    <w:p>
+      <w:pPr>
+        <w:pStyle w:val="ListParagraph"/>
+        <w:numPr>
+          <w:ilvl w:val="0"/>
+          <w:numId w:val="8"/>
+        </w:numPr>
+        <w:rPr>
+          <w:rFonts w:asciiTheme="majorHAnsi" w:hAnsiTheme="majorHAnsi"/>
+          <w:sz w:val="22"/>
+          <w:szCs w:val="22"/>
+        </w:rPr>
+      </w:pPr>
+      <w:r>
+        <w:rPr>
+          <w:rFonts w:asciiTheme="majorHAnsi" w:hAnsiTheme="majorHAnsi"/>
+          <w:sz w:val="22"/>
+          <w:szCs w:val="22"/>
+        </w:rPr>
+        <w:t>Schlussbestimmungen</w:t>
+      </w:r>
+    </w:p>
+    <w:p>
+      <w:pPr>
+        <w:pStyle w:val="Heading2"/>
+      </w:pPr>
+      <w:r>
+        <w:t>Sensible Daten</w:t>
+      </w:r>
+    </w:p>
+    <w:p>
+      <w:pPr>
+        <w:pStyle w:val="NoSpacing"/>
+        <w:rPr>
+          <w:rFonts w:asciiTheme="majorHAnsi" w:hAnsiTheme="majorHAnsi"/>
+          <w:sz w:val="22"/>
+          <w:szCs w:val="22"/>
+        </w:rPr>
+      </w:pPr>
+      <w:r>
+        <w:rPr>
+          <w:rFonts w:asciiTheme="majorHAnsi" w:hAnsiTheme="majorHAnsi"/>
+          <w:sz w:val="22"/>
+          <w:szCs w:val="22"/>
+        </w:rPr>
+        <w:t>Daten natürlicher Personen über rassische und ethnische Herkunft, politische Meinung, Gewerkschaftszugehörigkeit, religiöse und philosophische Überzeugu</w:t>
+      </w:r>
+      <w:r>
+        <w:rPr>
+          <w:rFonts w:asciiTheme="majorHAnsi" w:hAnsiTheme="majorHAnsi"/>
+          <w:sz w:val="22"/>
+          <w:szCs w:val="22"/>
+        </w:rPr>
+        <w:t xml:space="preserve">ng, Gesundheit </w:t>
+      </w:r>
+      <w:proofErr w:type="gramStart"/>
+      <w:r>
+        <w:rPr>
+          <w:rFonts w:asciiTheme="majorHAnsi" w:hAnsiTheme="majorHAnsi"/>
+          <w:sz w:val="22"/>
+          <w:szCs w:val="22"/>
+        </w:rPr>
+        <w:t>oder</w:t>
+      </w:r>
+      <w:proofErr w:type="gramEnd"/>
+      <w:r>
+        <w:rPr>
+          <w:rFonts w:asciiTheme="majorHAnsi" w:hAnsiTheme="majorHAnsi"/>
+          <w:sz w:val="22"/>
+          <w:szCs w:val="22"/>
+        </w:rPr>
+        <w:t xml:space="preserve"> Sexualleben. </w:t>
+      </w:r>
+      <w:r>
+        <w:rPr>
+          <w:rFonts w:asciiTheme="majorHAnsi" w:hAnsiTheme="majorHAnsi"/>
+          <w:sz w:val="22"/>
+          <w:szCs w:val="22"/>
+        </w:rPr>
+        <w:t xml:space="preserve">Zustimmung: eine (i) ohne Zwang abgegeben Willenserklärung, (ii) in Kenntnis der Sachlage und (iii) für einen konkreten </w:t>
+      </w:r>
+      <w:proofErr w:type="gramStart"/>
+      <w:r>
+        <w:rPr>
+          <w:rFonts w:asciiTheme="majorHAnsi" w:hAnsiTheme="majorHAnsi"/>
+          <w:sz w:val="22"/>
+          <w:szCs w:val="22"/>
+        </w:rPr>
+        <w:t>Fall</w:t>
+      </w:r>
+      <w:proofErr w:type="gramEnd"/>
+      <w:r>
+        <w:rPr>
+          <w:rFonts w:asciiTheme="majorHAnsi" w:hAnsiTheme="majorHAnsi"/>
+          <w:sz w:val="22"/>
+          <w:szCs w:val="22"/>
+        </w:rPr>
+        <w:t>.</w:t>
+      </w:r>
+      <w:r>
+        <w:rPr>
+          <w:rFonts w:asciiTheme="majorHAnsi" w:hAnsiTheme="majorHAnsi"/>
+          <w:sz w:val="22"/>
+          <w:szCs w:val="22"/>
+        </w:rPr>
+        <w:t xml:space="preserve"> Rechtsprechung </w:t>
+      </w:r>
+      <w:proofErr w:type="gramStart"/>
+      <w:r>
+        <w:rPr>
+          <w:rFonts w:asciiTheme="majorHAnsi" w:hAnsiTheme="majorHAnsi"/>
+          <w:sz w:val="22"/>
+          <w:szCs w:val="22"/>
+        </w:rPr>
+        <w:t>ist</w:t>
+      </w:r>
+      <w:proofErr w:type="gramEnd"/>
+      <w:r>
+        <w:rPr>
+          <w:rFonts w:asciiTheme="majorHAnsi" w:hAnsiTheme="majorHAnsi"/>
+          <w:sz w:val="22"/>
+          <w:szCs w:val="22"/>
+        </w:rPr>
+        <w:t xml:space="preserve"> streng. Aus Zustimmungserklärung muss im Detail erkennbar sein, welche Datenarten </w:t>
+      </w:r>
+      <w:proofErr w:type="gramStart"/>
+      <w:r>
+        <w:rPr>
+          <w:rFonts w:asciiTheme="majorHAnsi" w:hAnsiTheme="majorHAnsi"/>
+          <w:sz w:val="22"/>
+          <w:szCs w:val="22"/>
+        </w:rPr>
+        <w:t>an</w:t>
+      </w:r>
+      <w:proofErr w:type="gramEnd"/>
+      <w:r>
+        <w:rPr>
+          <w:rFonts w:asciiTheme="majorHAnsi" w:hAnsiTheme="majorHAnsi"/>
+          <w:sz w:val="22"/>
+          <w:szCs w:val="22"/>
+        </w:rPr>
+        <w:t xml:space="preserve"> wen wozu übermittelt werden. </w:t>
+      </w:r>
+    </w:p>
+    <w:p>
+      <w:pPr>
+        <w:pStyle w:val="NoSpacing"/>
+        <w:rPr>
+          <w:rFonts w:asciiTheme="majorHAnsi" w:hAnsiTheme="majorHAnsi"/>
+          <w:sz w:val="22"/>
+          <w:szCs w:val="22"/>
+        </w:rPr>
+      </w:pPr>
+    </w:p>
+    <w:p>
+      <w:pPr>
+        <w:pStyle w:val="Heading2"/>
+      </w:pPr>
+      <w:r>
+        <w:lastRenderedPageBreak/>
+        <w:t>Spamming</w:t>
+      </w:r>
+    </w:p>
+    <w:p>
+      <w:pPr>
+        <w:pStyle w:val="NoSpacing"/>
+        <w:rPr>
+          <w:rFonts w:asciiTheme="majorHAnsi" w:hAnsiTheme="majorHAnsi"/>
+          <w:sz w:val="22"/>
+          <w:szCs w:val="22"/>
+        </w:rPr>
+      </w:pPr>
+      <w:r>
+        <w:rPr>
+          <w:rFonts w:asciiTheme="majorHAnsi" w:hAnsiTheme="majorHAnsi"/>
+          <w:sz w:val="22"/>
+          <w:szCs w:val="22"/>
+        </w:rPr>
+        <w:t xml:space="preserve">Gem. §107 Telekommunikationsgesetz (TKG) sind </w:t>
+      </w:r>
+      <w:proofErr w:type="gramStart"/>
+      <w:r>
+        <w:rPr>
+          <w:rFonts w:asciiTheme="majorHAnsi" w:hAnsiTheme="majorHAnsi"/>
+          <w:sz w:val="22"/>
+          <w:szCs w:val="22"/>
+        </w:rPr>
+        <w:t>Anrufe ,</w:t>
+      </w:r>
+      <w:proofErr w:type="gramEnd"/>
+      <w:r>
+        <w:rPr>
+          <w:rFonts w:asciiTheme="majorHAnsi" w:hAnsiTheme="majorHAnsi"/>
+          <w:sz w:val="22"/>
+          <w:szCs w:val="22"/>
+        </w:rPr>
+        <w:t xml:space="preserve"> Faxe, e-mail und SMS zu Werbezwecken ohne vorherige Einwilligung des Teilnehmers unzulässig wenn </w:t>
+      </w:r>
+    </w:p>
+    <w:p>
+      <w:pPr>
+        <w:pStyle w:val="NoSpacing"/>
+        <w:rPr>
+          <w:rFonts w:asciiTheme="majorHAnsi" w:hAnsiTheme="majorHAnsi"/>
+          <w:sz w:val="22"/>
+          <w:szCs w:val="22"/>
+        </w:rPr>
+      </w:pPr>
+      <w:r>
+        <w:rPr>
+          <w:rFonts w:asciiTheme="majorHAnsi" w:hAnsiTheme="majorHAnsi"/>
+          <w:sz w:val="22"/>
+          <w:szCs w:val="22"/>
+        </w:rPr>
+        <w:t xml:space="preserve">(i) </w:t>
+      </w:r>
+      <w:proofErr w:type="gramStart"/>
+      <w:r>
+        <w:rPr>
+          <w:rFonts w:asciiTheme="majorHAnsi" w:hAnsiTheme="majorHAnsi"/>
+          <w:sz w:val="22"/>
+          <w:szCs w:val="22"/>
+        </w:rPr>
+        <w:t>sie</w:t>
+      </w:r>
+      <w:proofErr w:type="gramEnd"/>
+      <w:r>
+        <w:rPr>
+          <w:rFonts w:asciiTheme="majorHAnsi" w:hAnsiTheme="majorHAnsi"/>
+          <w:sz w:val="22"/>
+          <w:szCs w:val="22"/>
+        </w:rPr>
+        <w:t xml:space="preserve"> zu Zwecken der Direktwerbung erfolgt oder </w:t>
+      </w:r>
+    </w:p>
+    <w:p>
+      <w:pPr>
+        <w:pStyle w:val="NoSpacing"/>
+        <w:rPr>
+          <w:rFonts w:asciiTheme="majorHAnsi" w:hAnsiTheme="majorHAnsi"/>
+          <w:sz w:val="22"/>
+          <w:szCs w:val="22"/>
+        </w:rPr>
+      </w:pPr>
+      <w:r>
+        <w:rPr>
+          <w:rFonts w:asciiTheme="majorHAnsi" w:hAnsiTheme="majorHAnsi"/>
+          <w:sz w:val="22"/>
+          <w:szCs w:val="22"/>
+        </w:rPr>
+        <w:t xml:space="preserve">(ii) </w:t>
+      </w:r>
+      <w:proofErr w:type="gramStart"/>
+      <w:r>
+        <w:rPr>
+          <w:rFonts w:asciiTheme="majorHAnsi" w:hAnsiTheme="majorHAnsi"/>
+          <w:sz w:val="22"/>
+          <w:szCs w:val="22"/>
+        </w:rPr>
+        <w:t>an</w:t>
+      </w:r>
+      <w:proofErr w:type="gramEnd"/>
+      <w:r>
+        <w:rPr>
+          <w:rFonts w:asciiTheme="majorHAnsi" w:hAnsiTheme="majorHAnsi"/>
+          <w:sz w:val="22"/>
+          <w:szCs w:val="22"/>
+        </w:rPr>
+        <w:t xml:space="preserve"> mehr als 50 Empfänger gerichtet ist. </w:t>
+      </w:r>
+    </w:p>
+    <w:p>
+      <w:pPr>
+        <w:rPr>
+          <w:rFonts w:asciiTheme="majorHAnsi" w:hAnsiTheme="majorHAnsi"/>
+        </w:rPr>
+      </w:pPr>
+      <w:bookmarkStart w:id="0" w:name="_GoBack"/>
+      <w:bookmarkEnd w:id="0"/>
     </w:p>
     <w:sectPr>
       <w:pgSz w:w="11900" w:h="16840"/>
@@ -2972,6 +4174,119 @@
     </w:lvl>
   </w:abstractNum>
   <w:abstractNum w:abstractNumId="1">
+    <w:nsid w:val="186F13E6"/>
+    <w:multiLevelType w:val="hybridMultilevel"/>
+    <w:tmpl w:val="0AAA7ABC"/>
+    <w:lvl w:ilvl="0" w:tplc="04090001">
+      <w:start w:val="1"/>
+      <w:numFmt w:val="bullet"/>
+      <w:lvlText w:val=""/>
+      <w:lvlJc w:val="left"/>
+      <w:pPr>
+        <w:ind w:left="720" w:hanging="360"/>
+      </w:pPr>
+      <w:rPr>
+        <w:rFonts w:ascii="Symbol" w:hAnsi="Symbol" w:hint="default"/>
+      </w:rPr>
+    </w:lvl>
+    <w:lvl w:ilvl="1" w:tplc="04090003" w:tentative="1">
+      <w:start w:val="1"/>
+      <w:numFmt w:val="bullet"/>
+      <w:lvlText w:val="o"/>
+      <w:lvlJc w:val="left"/>
+      <w:pPr>
+        <w:ind w:left="1440" w:hanging="360"/>
+      </w:pPr>
+      <w:rPr>
+        <w:rFonts w:ascii="Courier New" w:hAnsi="Courier New" w:hint="default"/>
+      </w:rPr>
+    </w:lvl>
+    <w:lvl w:ilvl="2" w:tplc="04090005" w:tentative="1">
+      <w:start w:val="1"/>
+      <w:numFmt w:val="bullet"/>
+      <w:lvlText w:val=""/>
+      <w:lvlJc w:val="left"/>
+      <w:pPr>
+        <w:ind w:left="2160" w:hanging="360"/>
+      </w:pPr>
+      <w:rPr>
+        <w:rFonts w:ascii="Wingdings" w:hAnsi="Wingdings" w:hint="default"/>
+      </w:rPr>
+    </w:lvl>
+    <w:lvl w:ilvl="3" w:tplc="04090001" w:tentative="1">
+      <w:start w:val="1"/>
+      <w:numFmt w:val="bullet"/>
+      <w:lvlText w:val=""/>
+      <w:lvlJc w:val="left"/>
+      <w:pPr>
+        <w:ind w:left="2880" w:hanging="360"/>
+      </w:pPr>
+      <w:rPr>
+        <w:rFonts w:ascii="Symbol" w:hAnsi="Symbol" w:hint="default"/>
+      </w:rPr>
+    </w:lvl>
+    <w:lvl w:ilvl="4" w:tplc="04090003" w:tentative="1">
+      <w:start w:val="1"/>
+      <w:numFmt w:val="bullet"/>
+      <w:lvlText w:val="o"/>
+      <w:lvlJc w:val="left"/>
+      <w:pPr>
+        <w:ind w:left="3600" w:hanging="360"/>
+      </w:pPr>
+      <w:rPr>
+        <w:rFonts w:ascii="Courier New" w:hAnsi="Courier New" w:hint="default"/>
+      </w:rPr>
+    </w:lvl>
+    <w:lvl w:ilvl="5" w:tplc="04090005" w:tentative="1">
+      <w:start w:val="1"/>
+      <w:numFmt w:val="bullet"/>
+      <w:lvlText w:val=""/>
+      <w:lvlJc w:val="left"/>
+      <w:pPr>
+        <w:ind w:left="4320" w:hanging="360"/>
+      </w:pPr>
+      <w:rPr>
+        <w:rFonts w:ascii="Wingdings" w:hAnsi="Wingdings" w:hint="default"/>
+      </w:rPr>
+    </w:lvl>
+    <w:lvl w:ilvl="6" w:tplc="04090001" w:tentative="1">
+      <w:start w:val="1"/>
+      <w:numFmt w:val="bullet"/>
+      <w:lvlText w:val=""/>
+      <w:lvlJc w:val="left"/>
+      <w:pPr>
+        <w:ind w:left="5040" w:hanging="360"/>
+      </w:pPr>
+      <w:rPr>
+        <w:rFonts w:ascii="Symbol" w:hAnsi="Symbol" w:hint="default"/>
+      </w:rPr>
+    </w:lvl>
+    <w:lvl w:ilvl="7" w:tplc="04090003" w:tentative="1">
+      <w:start w:val="1"/>
+      <w:numFmt w:val="bullet"/>
+      <w:lvlText w:val="o"/>
+      <w:lvlJc w:val="left"/>
+      <w:pPr>
+        <w:ind w:left="5760" w:hanging="360"/>
+      </w:pPr>
+      <w:rPr>
+        <w:rFonts w:ascii="Courier New" w:hAnsi="Courier New" w:hint="default"/>
+      </w:rPr>
+    </w:lvl>
+    <w:lvl w:ilvl="8" w:tplc="04090005" w:tentative="1">
+      <w:start w:val="1"/>
+      <w:numFmt w:val="bullet"/>
+      <w:lvlText w:val=""/>
+      <w:lvlJc w:val="left"/>
+      <w:pPr>
+        <w:ind w:left="6480" w:hanging="360"/>
+      </w:pPr>
+      <w:rPr>
+        <w:rFonts w:ascii="Wingdings" w:hAnsi="Wingdings" w:hint="default"/>
+      </w:rPr>
+    </w:lvl>
+  </w:abstractNum>
+  <w:abstractNum w:abstractNumId="2">
     <w:nsid w:val="45575C61"/>
     <w:multiLevelType w:val="hybridMultilevel"/>
     <w:tmpl w:val="97225BA6"/>
@@ -3084,7 +4399,120 @@
       </w:rPr>
     </w:lvl>
   </w:abstractNum>
-  <w:abstractNum w:abstractNumId="2">
+  <w:abstractNum w:abstractNumId="3">
+    <w:nsid w:val="5128270C"/>
+    <w:multiLevelType w:val="hybridMultilevel"/>
+    <w:tmpl w:val="6652F8B2"/>
+    <w:lvl w:ilvl="0" w:tplc="04090001">
+      <w:start w:val="1"/>
+      <w:numFmt w:val="bullet"/>
+      <w:lvlText w:val=""/>
+      <w:lvlJc w:val="left"/>
+      <w:pPr>
+        <w:ind w:left="720" w:hanging="360"/>
+      </w:pPr>
+      <w:rPr>
+        <w:rFonts w:ascii="Symbol" w:hAnsi="Symbol" w:hint="default"/>
+      </w:rPr>
+    </w:lvl>
+    <w:lvl w:ilvl="1" w:tplc="04090003" w:tentative="1">
+      <w:start w:val="1"/>
+      <w:numFmt w:val="bullet"/>
+      <w:lvlText w:val="o"/>
+      <w:lvlJc w:val="left"/>
+      <w:pPr>
+        <w:ind w:left="1440" w:hanging="360"/>
+      </w:pPr>
+      <w:rPr>
+        <w:rFonts w:ascii="Courier New" w:hAnsi="Courier New" w:hint="default"/>
+      </w:rPr>
+    </w:lvl>
+    <w:lvl w:ilvl="2" w:tplc="04090005" w:tentative="1">
+      <w:start w:val="1"/>
+      <w:numFmt w:val="bullet"/>
+      <w:lvlText w:val=""/>
+      <w:lvlJc w:val="left"/>
+      <w:pPr>
+        <w:ind w:left="2160" w:hanging="360"/>
+      </w:pPr>
+      <w:rPr>
+        <w:rFonts w:ascii="Wingdings" w:hAnsi="Wingdings" w:hint="default"/>
+      </w:rPr>
+    </w:lvl>
+    <w:lvl w:ilvl="3" w:tplc="04090001" w:tentative="1">
+      <w:start w:val="1"/>
+      <w:numFmt w:val="bullet"/>
+      <w:lvlText w:val=""/>
+      <w:lvlJc w:val="left"/>
+      <w:pPr>
+        <w:ind w:left="2880" w:hanging="360"/>
+      </w:pPr>
+      <w:rPr>
+        <w:rFonts w:ascii="Symbol" w:hAnsi="Symbol" w:hint="default"/>
+      </w:rPr>
+    </w:lvl>
+    <w:lvl w:ilvl="4" w:tplc="04090003" w:tentative="1">
+      <w:start w:val="1"/>
+      <w:numFmt w:val="bullet"/>
+      <w:lvlText w:val="o"/>
+      <w:lvlJc w:val="left"/>
+      <w:pPr>
+        <w:ind w:left="3600" w:hanging="360"/>
+      </w:pPr>
+      <w:rPr>
+        <w:rFonts w:ascii="Courier New" w:hAnsi="Courier New" w:hint="default"/>
+      </w:rPr>
+    </w:lvl>
+    <w:lvl w:ilvl="5" w:tplc="04090005" w:tentative="1">
+      <w:start w:val="1"/>
+      <w:numFmt w:val="bullet"/>
+      <w:lvlText w:val=""/>
+      <w:lvlJc w:val="left"/>
+      <w:pPr>
+        <w:ind w:left="4320" w:hanging="360"/>
+      </w:pPr>
+      <w:rPr>
+        <w:rFonts w:ascii="Wingdings" w:hAnsi="Wingdings" w:hint="default"/>
+      </w:rPr>
+    </w:lvl>
+    <w:lvl w:ilvl="6" w:tplc="04090001" w:tentative="1">
+      <w:start w:val="1"/>
+      <w:numFmt w:val="bullet"/>
+      <w:lvlText w:val=""/>
+      <w:lvlJc w:val="left"/>
+      <w:pPr>
+        <w:ind w:left="5040" w:hanging="360"/>
+      </w:pPr>
+      <w:rPr>
+        <w:rFonts w:ascii="Symbol" w:hAnsi="Symbol" w:hint="default"/>
+      </w:rPr>
+    </w:lvl>
+    <w:lvl w:ilvl="7" w:tplc="04090003" w:tentative="1">
+      <w:start w:val="1"/>
+      <w:numFmt w:val="bullet"/>
+      <w:lvlText w:val="o"/>
+      <w:lvlJc w:val="left"/>
+      <w:pPr>
+        <w:ind w:left="5760" w:hanging="360"/>
+      </w:pPr>
+      <w:rPr>
+        <w:rFonts w:ascii="Courier New" w:hAnsi="Courier New" w:hint="default"/>
+      </w:rPr>
+    </w:lvl>
+    <w:lvl w:ilvl="8" w:tplc="04090005" w:tentative="1">
+      <w:start w:val="1"/>
+      <w:numFmt w:val="bullet"/>
+      <w:lvlText w:val=""/>
+      <w:lvlJc w:val="left"/>
+      <w:pPr>
+        <w:ind w:left="6480" w:hanging="360"/>
+      </w:pPr>
+      <w:rPr>
+        <w:rFonts w:ascii="Wingdings" w:hAnsi="Wingdings" w:hint="default"/>
+      </w:rPr>
+    </w:lvl>
+  </w:abstractNum>
+  <w:abstractNum w:abstractNumId="4">
     <w:nsid w:val="53D264E0"/>
     <w:multiLevelType w:val="hybridMultilevel"/>
     <w:tmpl w:val="5CBE6F06"/>
@@ -3197,7 +4625,7 @@
       </w:rPr>
     </w:lvl>
   </w:abstractNum>
-  <w:abstractNum w:abstractNumId="3">
+  <w:abstractNum w:abstractNumId="5">
     <w:nsid w:val="59A90486"/>
     <w:multiLevelType w:val="hybridMultilevel"/>
     <w:tmpl w:val="66DEDB2A"/>
@@ -3310,7 +4738,7 @@
       </w:rPr>
     </w:lvl>
   </w:abstractNum>
-  <w:abstractNum w:abstractNumId="4">
+  <w:abstractNum w:abstractNumId="6">
     <w:nsid w:val="75F04FD4"/>
     <w:multiLevelType w:val="hybridMultilevel"/>
     <w:tmpl w:val="60FAE34C"/>
@@ -3423,20 +4851,142 @@
       </w:rPr>
     </w:lvl>
   </w:abstractNum>
+  <w:abstractNum w:abstractNumId="7">
+    <w:nsid w:val="7C7B4666"/>
+    <w:multiLevelType w:val="hybridMultilevel"/>
+    <w:tmpl w:val="10829C60"/>
+    <w:lvl w:ilvl="0" w:tplc="04090001">
+      <w:start w:val="1"/>
+      <w:numFmt w:val="bullet"/>
+      <w:lvlText w:val=""/>
+      <w:lvlJc w:val="left"/>
+      <w:pPr>
+        <w:ind w:left="720" w:hanging="360"/>
+      </w:pPr>
+      <w:rPr>
+        <w:rFonts w:ascii="Symbol" w:hAnsi="Symbol" w:hint="default"/>
+      </w:rPr>
+    </w:lvl>
+    <w:lvl w:ilvl="1" w:tplc="04090003" w:tentative="1">
+      <w:start w:val="1"/>
+      <w:numFmt w:val="bullet"/>
+      <w:lvlText w:val="o"/>
+      <w:lvlJc w:val="left"/>
+      <w:pPr>
+        <w:ind w:left="1440" w:hanging="360"/>
+      </w:pPr>
+      <w:rPr>
+        <w:rFonts w:ascii="Courier New" w:hAnsi="Courier New" w:hint="default"/>
+      </w:rPr>
+    </w:lvl>
+    <w:lvl w:ilvl="2" w:tplc="04090005" w:tentative="1">
+      <w:start w:val="1"/>
+      <w:numFmt w:val="bullet"/>
+      <w:lvlText w:val=""/>
+      <w:lvlJc w:val="left"/>
+      <w:pPr>
+        <w:ind w:left="2160" w:hanging="360"/>
+      </w:pPr>
+      <w:rPr>
+        <w:rFonts w:ascii="Wingdings" w:hAnsi="Wingdings" w:hint="default"/>
+      </w:rPr>
+    </w:lvl>
+    <w:lvl w:ilvl="3" w:tplc="04090001" w:tentative="1">
+      <w:start w:val="1"/>
+      <w:numFmt w:val="bullet"/>
+      <w:lvlText w:val=""/>
+      <w:lvlJc w:val="left"/>
+      <w:pPr>
+        <w:ind w:left="2880" w:hanging="360"/>
+      </w:pPr>
+      <w:rPr>
+        <w:rFonts w:ascii="Symbol" w:hAnsi="Symbol" w:hint="default"/>
+      </w:rPr>
+    </w:lvl>
+    <w:lvl w:ilvl="4" w:tplc="04090003" w:tentative="1">
+      <w:start w:val="1"/>
+      <w:numFmt w:val="bullet"/>
+      <w:lvlText w:val="o"/>
+      <w:lvlJc w:val="left"/>
+      <w:pPr>
+        <w:ind w:left="3600" w:hanging="360"/>
+      </w:pPr>
+      <w:rPr>
+        <w:rFonts w:ascii="Courier New" w:hAnsi="Courier New" w:hint="default"/>
+      </w:rPr>
+    </w:lvl>
+    <w:lvl w:ilvl="5" w:tplc="04090005" w:tentative="1">
+      <w:start w:val="1"/>
+      <w:numFmt w:val="bullet"/>
+      <w:lvlText w:val=""/>
+      <w:lvlJc w:val="left"/>
+      <w:pPr>
+        <w:ind w:left="4320" w:hanging="360"/>
+      </w:pPr>
+      <w:rPr>
+        <w:rFonts w:ascii="Wingdings" w:hAnsi="Wingdings" w:hint="default"/>
+      </w:rPr>
+    </w:lvl>
+    <w:lvl w:ilvl="6" w:tplc="04090001" w:tentative="1">
+      <w:start w:val="1"/>
+      <w:numFmt w:val="bullet"/>
+      <w:lvlText w:val=""/>
+      <w:lvlJc w:val="left"/>
+      <w:pPr>
+        <w:ind w:left="5040" w:hanging="360"/>
+      </w:pPr>
+      <w:rPr>
+        <w:rFonts w:ascii="Symbol" w:hAnsi="Symbol" w:hint="default"/>
+      </w:rPr>
+    </w:lvl>
+    <w:lvl w:ilvl="7" w:tplc="04090003" w:tentative="1">
+      <w:start w:val="1"/>
+      <w:numFmt w:val="bullet"/>
+      <w:lvlText w:val="o"/>
+      <w:lvlJc w:val="left"/>
+      <w:pPr>
+        <w:ind w:left="5760" w:hanging="360"/>
+      </w:pPr>
+      <w:rPr>
+        <w:rFonts w:ascii="Courier New" w:hAnsi="Courier New" w:hint="default"/>
+      </w:rPr>
+    </w:lvl>
+    <w:lvl w:ilvl="8" w:tplc="04090005" w:tentative="1">
+      <w:start w:val="1"/>
+      <w:numFmt w:val="bullet"/>
+      <w:lvlText w:val=""/>
+      <w:lvlJc w:val="left"/>
+      <w:pPr>
+        <w:ind w:left="6480" w:hanging="360"/>
+      </w:pPr>
+      <w:rPr>
+        <w:rFonts w:ascii="Wingdings" w:hAnsi="Wingdings" w:hint="default"/>
+      </w:rPr>
+    </w:lvl>
+  </w:abstractNum>
   <w:num w:numId="1">
-    <w:abstractNumId w:val="1"/>
+    <w:abstractNumId w:val="2"/>
   </w:num>
   <w:num w:numId="2">
-    <w:abstractNumId w:val="3"/>
+    <w:abstractNumId w:val="5"/>
   </w:num>
   <w:num w:numId="3">
-    <w:abstractNumId w:val="4"/>
+    <w:abstractNumId w:val="6"/>
   </w:num>
   <w:num w:numId="4">
     <w:abstractNumId w:val="0"/>
   </w:num>
   <w:num w:numId="5">
-    <w:abstractNumId w:val="2"/>
+    <w:abstractNumId w:val="4"/>
+  </w:num>
+  <w:num w:numId="6">
+    <w:abstractNumId w:val="1"/>
+  </w:num>
+  <w:num w:numId="7">
+    <w:abstractNumId w:val="3"/>
+  </w:num>
+  <w:num w:numId="8">
+    <w:abstractNumId w:val="7"/>
   </w:num>
 </w:numbering>
 </file>
@@ -3712,6 +5262,50 @@
       <w:contextualSpacing/>
     </w:pPr>
   </w:style>
+  <w:style w:type="paragraph" w:styleId="NormalWeb">
+    <w:name w:val="Normal (Web)"/>
+    <w:basedOn w:val="Normal"/>
+    <w:uiPriority w:val="99"/>
+    <w:unhideWhenUsed/>
+    <w:rsid w:val="008E4995"/>
+    <w:pPr>
+      <w:spacing w:before="100" w:beforeAutospacing="1" w:after="100" w:afterAutospacing="1"/>
+    </w:pPr>
+    <w:rPr>
+      <w:rFonts w:ascii="Times" w:hAnsi="Times" w:cs="Times New Roman"/>
+      <w:sz w:val="20"/>
+      <w:szCs w:val="20"/>
+    </w:rPr>
+  </w:style>
+  <w:style w:type="character" w:styleId="Hyperlink">
+    <w:name w:val="Hyperlink"/>
+    <w:basedOn w:val="DefaultParagraphFont"/>
+    <w:uiPriority w:val="99"/>
+    <w:unhideWhenUsed/>
+    <w:rsid w:val="00345B55"/>
+    <w:rPr>
+      <w:color w:val="0000FF" w:themeColor="hyperlink"/>
+      <w:u w:val="single"/>
+    </w:rPr>
+  </w:style>
+  <w:style w:type="character" w:styleId="FollowedHyperlink">
+    <w:name w:val="FollowedHyperlink"/>
+    <w:basedOn w:val="DefaultParagraphFont"/>
+    <w:uiPriority w:val="99"/>
+    <w:semiHidden/>
+    <w:unhideWhenUsed/>
+    <w:rsid w:val="0031687D"/>
+    <w:rPr>
+      <w:color w:val="800080" w:themeColor="followedHyperlink"/>
+      <w:u w:val="single"/>
+    </w:rPr>
+  </w:style>
+  <w:style w:type="paragraph" w:styleId="NoSpacing">
+    <w:name w:val="No Spacing"/>
+    <w:uiPriority w:val="1"/>
+    <w:qFormat/>
+    <w:rsid w:val="002676E8"/>
+  </w:style>
 </w:styles>
 </file>
 
@@ -3985,6 +5579,50 @@
       <w:ind w:left="720"/>
       <w:contextualSpacing/>
     </w:pPr>
+  </w:style>
+  <w:style w:type="paragraph" w:styleId="NormalWeb">
+    <w:name w:val="Normal (Web)"/>
+    <w:basedOn w:val="Normal"/>
+    <w:uiPriority w:val="99"/>
+    <w:unhideWhenUsed/>
+    <w:rsid w:val="008E4995"/>
+    <w:pPr>
+      <w:spacing w:before="100" w:beforeAutospacing="1" w:after="100" w:afterAutospacing="1"/>
+    </w:pPr>
+    <w:rPr>
+      <w:rFonts w:ascii="Times" w:hAnsi="Times" w:cs="Times New Roman"/>
+      <w:sz w:val="20"/>
+      <w:szCs w:val="20"/>
+    </w:rPr>
+  </w:style>
+  <w:style w:type="character" w:styleId="Hyperlink">
+    <w:name w:val="Hyperlink"/>
+    <w:basedOn w:val="DefaultParagraphFont"/>
+    <w:uiPriority w:val="99"/>
+    <w:unhideWhenUsed/>
+    <w:rsid w:val="00345B55"/>
+    <w:rPr>
+      <w:color w:val="0000FF" w:themeColor="hyperlink"/>
+      <w:u w:val="single"/>
+    </w:rPr>
+  </w:style>
+  <w:style w:type="character" w:styleId="FollowedHyperlink">
+    <w:name w:val="FollowedHyperlink"/>
+    <w:basedOn w:val="DefaultParagraphFont"/>
+    <w:uiPriority w:val="99"/>
+    <w:semiHidden/>
+    <w:unhideWhenUsed/>
+    <w:rsid w:val="0031687D"/>
+    <w:rPr>
+      <w:color w:val="800080" w:themeColor="followedHyperlink"/>
+      <w:u w:val="single"/>
+    </w:rPr>
+  </w:style>
+  <w:style w:type="paragraph" w:styleId="NoSpacing">
+    <w:name w:val="No Spacing"/>
+    <w:uiPriority w:val="1"/>
+    <w:qFormat/>
+    <w:rsid w:val="002676E8"/>
   </w:style>
 </w:styles>
 </file>
@@ -4314,7 +5952,7 @@
 </file>
 
 <file path=customXml/itemProps1.xml><?xml version="1.0" encoding="utf-8"?>
-<ds:datastoreItem xmlns:ds="http://schemas.openxmlformats.org/officeDocument/2006/customXml" ds:itemID="{5E1E9A47-724D-414D-AB42-FDD880446EBC}">
+<ds:datastoreItem xmlns:ds="http://schemas.openxmlformats.org/officeDocument/2006/customXml" ds:itemID="{65214AE3-AE5C-5B47-B218-D4DC77B94864}">
   <ds:schemaRefs>
     <ds:schemaRef ds:uri="http://schemas.openxmlformats.org/officeDocument/2006/bibliography"/>
   </ds:schemaRefs>

</xml_diff>

<commit_message>
+) Updated recht document
</commit_message>
<xml_diff>
--- a/second_semester/it_recht/Informationsrecht und Datenschutz Partielle Zusammenfassung.docx
+++ b/second_semester/it_recht/Informationsrecht und Datenschutz Partielle Zusammenfassung.docx
@@ -2973,7 +2973,6 @@
         <w:pStyle w:val="Heading2"/>
       </w:pPr>
       <w:r>
-        <w:lastRenderedPageBreak/>
         <w:t>Vertragsbestimmungen</w:t>
       </w:r>
     </w:p>
@@ -3492,25 +3491,7 @@
             <w:sz w:val="22"/>
             <w:szCs w:val="22"/>
           </w:rPr>
-          <w:t>http://www.frankfurt-main.ihk.de/recht/mustervertrag/software_erstellu</w:t>
-        </w:r>
-        <w:r>
-          <w:rPr>
-            <w:rStyle w:val="Hyperlink"/>
-            <w:rFonts w:asciiTheme="majorHAnsi" w:hAnsiTheme="majorHAnsi"/>
-            <w:sz w:val="22"/>
-            <w:szCs w:val="22"/>
-          </w:rPr>
-          <w:t>n</w:t>
-        </w:r>
-        <w:r>
-          <w:rPr>
-            <w:rStyle w:val="Hyperlink"/>
-            <w:rFonts w:asciiTheme="majorHAnsi" w:hAnsiTheme="majorHAnsi"/>
-            <w:sz w:val="22"/>
-            <w:szCs w:val="22"/>
-          </w:rPr>
-          <w:t>g/index.html</w:t>
+          <w:t>http://www.frankfurt-main.ihk.de/recht/mustervertrag/software_erstellung/index.html</w:t>
         </w:r>
       </w:hyperlink>
     </w:p>
@@ -3839,15 +3820,7 @@
           <w:sz w:val="22"/>
           <w:szCs w:val="22"/>
         </w:rPr>
-        <w:t xml:space="preserve"> Sexualleben. </w:t>
-      </w:r>
-      <w:r>
-        <w:rPr>
-          <w:rFonts w:asciiTheme="majorHAnsi" w:hAnsiTheme="majorHAnsi"/>
-          <w:sz w:val="22"/>
-          <w:szCs w:val="22"/>
-        </w:rPr>
-        <w:t xml:space="preserve">Zustimmung: eine (i) ohne Zwang abgegeben Willenserklärung, (ii) in Kenntnis der Sachlage und (iii) für einen konkreten </w:t>
+        <w:t xml:space="preserve"> Sexualleben. Zustimmung: eine (i) ohne Zwang abgegeben Willenserklärung, (ii) in Kenntnis der Sachlage und (iii) für einen konkreten </w:t>
       </w:r>
       <w:proofErr w:type="gramStart"/>
       <w:r>
@@ -3927,7 +3900,6 @@
         <w:pStyle w:val="Heading2"/>
       </w:pPr>
       <w:r>
-        <w:lastRenderedPageBreak/>
         <w:t>Spamming</w:t>
       </w:r>
     </w:p>
@@ -4041,12 +4013,683 @@
     </w:p>
     <w:p>
       <w:pPr>
-        <w:rPr>
-          <w:rFonts w:asciiTheme="majorHAnsi" w:hAnsiTheme="majorHAnsi"/>
+        <w:pStyle w:val="NoSpacing"/>
+        <w:rPr>
+          <w:rFonts w:asciiTheme="majorHAnsi" w:hAnsiTheme="majorHAnsi"/>
+          <w:sz w:val="22"/>
+          <w:szCs w:val="22"/>
+        </w:rPr>
+      </w:pPr>
+    </w:p>
+    <w:p>
+      <w:pPr>
+        <w:pStyle w:val="Heading2"/>
+      </w:pPr>
+      <w:r>
+        <w:t>Leistungsstörungen</w:t>
+      </w:r>
+    </w:p>
+    <w:p>
+      <w:pPr>
+        <w:pStyle w:val="ListParagraph"/>
+        <w:numPr>
+          <w:ilvl w:val="0"/>
+          <w:numId w:val="9"/>
+        </w:numPr>
+        <w:rPr>
+          <w:rFonts w:asciiTheme="majorHAnsi" w:hAnsiTheme="majorHAnsi"/>
+          <w:sz w:val="22"/>
+          <w:szCs w:val="22"/>
+        </w:rPr>
+      </w:pPr>
+      <w:r>
+        <w:rPr>
+          <w:rFonts w:asciiTheme="majorHAnsi" w:hAnsiTheme="majorHAnsi" w:cs="Times"/>
+          <w:b/>
+          <w:sz w:val="22"/>
+          <w:szCs w:val="22"/>
+        </w:rPr>
+        <w:t>Schadenersatz:</w:t>
+      </w:r>
+      <w:r>
+        <w:rPr>
+          <w:rFonts w:asciiTheme="majorHAnsi" w:hAnsiTheme="majorHAnsi" w:cs="Times"/>
+          <w:sz w:val="22"/>
+          <w:szCs w:val="22"/>
+        </w:rPr>
+        <w:t xml:space="preserve"> </w:t>
+      </w:r>
+      <w:proofErr w:type="gramStart"/>
+      <w:r>
+        <w:rPr>
+          <w:rFonts w:asciiTheme="majorHAnsi" w:hAnsiTheme="majorHAnsi" w:cs="Times"/>
+          <w:sz w:val="22"/>
+          <w:szCs w:val="22"/>
+        </w:rPr>
+        <w:t>Als</w:t>
+      </w:r>
+      <w:proofErr w:type="gramEnd"/>
+      <w:r>
+        <w:rPr>
+          <w:rFonts w:asciiTheme="majorHAnsi" w:hAnsiTheme="majorHAnsi" w:cs="Times"/>
+          <w:sz w:val="22"/>
+          <w:szCs w:val="22"/>
+        </w:rPr>
+        <w:t xml:space="preserve"> Schadenersatz bezeichnet man den Ausgleich oder die </w:t>
+      </w:r>
+      <w:hyperlink r:id="rId96" w:history="1">
+        <w:r>
+          <w:rPr>
+            <w:rFonts w:asciiTheme="majorHAnsi" w:hAnsiTheme="majorHAnsi" w:cs="Times"/>
+            <w:sz w:val="22"/>
+            <w:szCs w:val="22"/>
+          </w:rPr>
+          <w:t>Wiedergutmachung</w:t>
+        </w:r>
+      </w:hyperlink>
+      <w:r>
+        <w:rPr>
+          <w:rFonts w:asciiTheme="majorHAnsi" w:hAnsiTheme="majorHAnsi" w:cs="Times"/>
+          <w:sz w:val="22"/>
+          <w:szCs w:val="22"/>
+        </w:rPr>
+        <w:t xml:space="preserve"> eines Schadens, der einer Person entstanden ist. Die gesetzliche </w:t>
+      </w:r>
+      <w:hyperlink r:id="rId97" w:history="1">
+        <w:r>
+          <w:rPr>
+            <w:rFonts w:asciiTheme="majorHAnsi" w:hAnsiTheme="majorHAnsi" w:cs="Times"/>
+            <w:sz w:val="22"/>
+            <w:szCs w:val="22"/>
+          </w:rPr>
+          <w:t>Verpflichtung</w:t>
+        </w:r>
+      </w:hyperlink>
+      <w:r>
+        <w:rPr>
+          <w:rFonts w:asciiTheme="majorHAnsi" w:hAnsiTheme="majorHAnsi" w:cs="Times"/>
+          <w:sz w:val="22"/>
+          <w:szCs w:val="22"/>
+        </w:rPr>
+        <w:t xml:space="preserve"> dazu besteht für denjenigen, der einen Schaden verursacht, indem er seine vertraglichen </w:t>
+      </w:r>
+      <w:proofErr w:type="gramStart"/>
+      <w:r>
+        <w:rPr>
+          <w:rFonts w:asciiTheme="majorHAnsi" w:hAnsiTheme="majorHAnsi" w:cs="Times"/>
+          <w:sz w:val="22"/>
+          <w:szCs w:val="22"/>
+        </w:rPr>
+        <w:t>oder</w:t>
+      </w:r>
+      <w:proofErr w:type="gramEnd"/>
+      <w:r>
+        <w:rPr>
+          <w:rFonts w:asciiTheme="majorHAnsi" w:hAnsiTheme="majorHAnsi" w:cs="Times"/>
+          <w:sz w:val="22"/>
+          <w:szCs w:val="22"/>
+        </w:rPr>
+        <w:t xml:space="preserve"> gesetzlichen Pflichten nicht erfüllt oder die Rechte, Rechtsgüter oder Rechtspositionen eines anderen verletzt.</w:t>
+      </w:r>
+    </w:p>
+    <w:p>
+      <w:pPr>
+        <w:pStyle w:val="ListParagraph"/>
+        <w:rPr>
+          <w:rFonts w:asciiTheme="majorHAnsi" w:hAnsiTheme="majorHAnsi"/>
+          <w:sz w:val="22"/>
+          <w:szCs w:val="22"/>
+        </w:rPr>
+      </w:pPr>
+    </w:p>
+    <w:p>
+      <w:pPr>
+        <w:pStyle w:val="ListParagraph"/>
+        <w:numPr>
+          <w:ilvl w:val="0"/>
+          <w:numId w:val="9"/>
+        </w:numPr>
+        <w:rPr>
+          <w:rFonts w:asciiTheme="majorHAnsi" w:hAnsiTheme="majorHAnsi"/>
+          <w:sz w:val="22"/>
+          <w:szCs w:val="22"/>
+        </w:rPr>
+      </w:pPr>
+      <w:r>
+        <w:rPr>
+          <w:rFonts w:asciiTheme="majorHAnsi" w:hAnsiTheme="majorHAnsi" w:cs="Times"/>
+          <w:b/>
+          <w:sz w:val="22"/>
+          <w:szCs w:val="22"/>
+        </w:rPr>
+        <w:t>Gewährleistung:</w:t>
+      </w:r>
+      <w:r>
+        <w:rPr>
+          <w:rFonts w:asciiTheme="majorHAnsi" w:hAnsiTheme="majorHAnsi" w:cs="Times"/>
+          <w:b/>
+          <w:sz w:val="22"/>
+          <w:szCs w:val="22"/>
+        </w:rPr>
+        <w:t xml:space="preserve"> </w:t>
+      </w:r>
+      <w:r>
+        <w:rPr>
+          <w:rFonts w:asciiTheme="majorHAnsi" w:hAnsiTheme="majorHAnsi" w:cs="Times"/>
+          <w:sz w:val="22"/>
+          <w:szCs w:val="22"/>
+        </w:rPr>
+        <w:t xml:space="preserve">Die Gewährleistung gibt es im Kauf- und im Werkvertragsrecht. Der Verkäufer </w:t>
+      </w:r>
+      <w:proofErr w:type="gramStart"/>
+      <w:r>
+        <w:rPr>
+          <w:rFonts w:asciiTheme="majorHAnsi" w:hAnsiTheme="majorHAnsi" w:cs="Times"/>
+          <w:sz w:val="22"/>
+          <w:szCs w:val="22"/>
+        </w:rPr>
+        <w:t>oder</w:t>
+      </w:r>
+      <w:proofErr w:type="gramEnd"/>
+      <w:r>
+        <w:rPr>
+          <w:rFonts w:asciiTheme="majorHAnsi" w:hAnsiTheme="majorHAnsi" w:cs="Times"/>
+          <w:sz w:val="22"/>
+          <w:szCs w:val="22"/>
+        </w:rPr>
+        <w:t xml:space="preserve"> der Hersteller einer Sache muss dafür einstehen, dass diese auch den geforderten und gegebenenfalls vereinbarten Bestimmungen entspricht. Kann er das nicht, so muss er entweder den </w:t>
+      </w:r>
+      <w:proofErr w:type="gramStart"/>
+      <w:r>
+        <w:rPr>
+          <w:rFonts w:asciiTheme="majorHAnsi" w:hAnsiTheme="majorHAnsi" w:cs="Times"/>
+          <w:sz w:val="22"/>
+          <w:szCs w:val="22"/>
+        </w:rPr>
+        <w:t>Preis</w:t>
+      </w:r>
+      <w:proofErr w:type="gramEnd"/>
+      <w:r>
+        <w:rPr>
+          <w:rFonts w:asciiTheme="majorHAnsi" w:hAnsiTheme="majorHAnsi" w:cs="Times"/>
+          <w:sz w:val="22"/>
+          <w:szCs w:val="22"/>
+        </w:rPr>
+        <w:t xml:space="preserve"> für diese Leistung vermindern oder unter Umständen die Sache sogar wieder zurücknehmen. Er kann sich sogar wegen Schäden, die aus der mangelhaft gelieferten </w:t>
+      </w:r>
+      <w:proofErr w:type="gramStart"/>
+      <w:r>
+        <w:rPr>
+          <w:rFonts w:asciiTheme="majorHAnsi" w:hAnsiTheme="majorHAnsi" w:cs="Times"/>
+          <w:sz w:val="22"/>
+          <w:szCs w:val="22"/>
+        </w:rPr>
+        <w:t>oder</w:t>
+      </w:r>
+      <w:proofErr w:type="gramEnd"/>
+      <w:r>
+        <w:rPr>
+          <w:rFonts w:asciiTheme="majorHAnsi" w:hAnsiTheme="majorHAnsi" w:cs="Times"/>
+          <w:sz w:val="22"/>
+          <w:szCs w:val="22"/>
+        </w:rPr>
+        <w:t xml:space="preserve"> hergestellten Sache noch entstehen, schadenersatzpflichtig machen. Voraussetzung </w:t>
+      </w:r>
+      <w:proofErr w:type="gramStart"/>
+      <w:r>
+        <w:rPr>
+          <w:rFonts w:asciiTheme="majorHAnsi" w:hAnsiTheme="majorHAnsi" w:cs="Times"/>
+          <w:sz w:val="22"/>
+          <w:szCs w:val="22"/>
+        </w:rPr>
+        <w:t>ist</w:t>
+      </w:r>
+      <w:proofErr w:type="gramEnd"/>
+      <w:r>
+        <w:rPr>
+          <w:rFonts w:asciiTheme="majorHAnsi" w:hAnsiTheme="majorHAnsi" w:cs="Times"/>
+          <w:sz w:val="22"/>
+          <w:szCs w:val="22"/>
+        </w:rPr>
+        <w:t xml:space="preserve"> allerdings, dass tatsächlich ein </w:t>
+      </w:r>
+      <w:hyperlink r:id="rId98" w:history="1">
+        <w:r>
+          <w:rPr>
+            <w:rFonts w:asciiTheme="majorHAnsi" w:hAnsiTheme="majorHAnsi" w:cs="Times"/>
+            <w:sz w:val="22"/>
+            <w:szCs w:val="22"/>
+          </w:rPr>
+          <w:t>Sachmangel</w:t>
+        </w:r>
+      </w:hyperlink>
+      <w:r>
+        <w:rPr>
+          <w:rFonts w:asciiTheme="majorHAnsi" w:hAnsiTheme="majorHAnsi" w:cs="Times"/>
+          <w:sz w:val="22"/>
+          <w:szCs w:val="22"/>
+        </w:rPr>
+        <w:t xml:space="preserve"> vorliegt und dass den Verkäufer oder Hersteller des Gegenstandes auch tatsächlich ein </w:t>
+      </w:r>
+      <w:hyperlink r:id="rId99" w:history="1">
+        <w:r>
+          <w:rPr>
+            <w:rFonts w:asciiTheme="majorHAnsi" w:hAnsiTheme="majorHAnsi" w:cs="Times"/>
+            <w:sz w:val="22"/>
+            <w:szCs w:val="22"/>
+          </w:rPr>
+          <w:t>Verschulden</w:t>
+        </w:r>
+      </w:hyperlink>
+      <w:r>
+        <w:rPr>
+          <w:rFonts w:asciiTheme="majorHAnsi" w:hAnsiTheme="majorHAnsi" w:cs="Times"/>
+          <w:sz w:val="22"/>
+          <w:szCs w:val="22"/>
+        </w:rPr>
+        <w:t xml:space="preserve"> an diesem Mangel trifft und dass dieser Mangel auch bei der </w:t>
+      </w:r>
+      <w:hyperlink r:id="rId100" w:history="1">
+        <w:r>
+          <w:rPr>
+            <w:rFonts w:asciiTheme="majorHAnsi" w:hAnsiTheme="majorHAnsi" w:cs="Times"/>
+            <w:sz w:val="22"/>
+            <w:szCs w:val="22"/>
+          </w:rPr>
+          <w:t>Übergabe</w:t>
+        </w:r>
+      </w:hyperlink>
+      <w:r>
+        <w:rPr>
+          <w:rFonts w:asciiTheme="majorHAnsi" w:hAnsiTheme="majorHAnsi" w:cs="Times"/>
+          <w:sz w:val="22"/>
+          <w:szCs w:val="22"/>
+        </w:rPr>
+        <w:t xml:space="preserve"> der Sache schon vorhanden war.</w:t>
+      </w:r>
+    </w:p>
+    <w:p>
+      <w:pPr>
+        <w:rPr>
+          <w:rFonts w:asciiTheme="majorHAnsi" w:hAnsiTheme="majorHAnsi"/>
+          <w:sz w:val="22"/>
+          <w:szCs w:val="22"/>
+        </w:rPr>
+      </w:pPr>
+    </w:p>
+    <w:p>
+      <w:pPr>
+        <w:pStyle w:val="ListParagraph"/>
+        <w:numPr>
+          <w:ilvl w:val="0"/>
+          <w:numId w:val="9"/>
+        </w:numPr>
+        <w:rPr>
+          <w:rFonts w:asciiTheme="majorHAnsi" w:hAnsiTheme="majorHAnsi"/>
+          <w:sz w:val="22"/>
+          <w:szCs w:val="22"/>
+        </w:rPr>
+      </w:pPr>
+      <w:r>
+        <w:rPr>
+          <w:rFonts w:asciiTheme="majorHAnsi" w:hAnsiTheme="majorHAnsi" w:cs="Times"/>
+          <w:b/>
+          <w:sz w:val="22"/>
+          <w:szCs w:val="22"/>
+        </w:rPr>
+        <w:t xml:space="preserve">Verzug: </w:t>
+      </w:r>
+    </w:p>
+    <w:p>
+      <w:pPr>
+        <w:pStyle w:val="ListParagraph"/>
+        <w:numPr>
+          <w:ilvl w:val="0"/>
+          <w:numId w:val="9"/>
+        </w:numPr>
+        <w:rPr>
+          <w:rFonts w:asciiTheme="majorHAnsi" w:hAnsiTheme="majorHAnsi"/>
+          <w:sz w:val="22"/>
+          <w:szCs w:val="22"/>
+        </w:rPr>
+      </w:pPr>
+      <w:r>
+        <w:rPr>
+          <w:rFonts w:asciiTheme="majorHAnsi" w:hAnsiTheme="majorHAnsi" w:cs="Times"/>
+          <w:b/>
+          <w:sz w:val="22"/>
+          <w:szCs w:val="22"/>
+        </w:rPr>
+        <w:t>Unmöglichkeit:</w:t>
+      </w:r>
+    </w:p>
+    <w:p>
+      <w:pPr>
+        <w:ind w:left="360"/>
+        <w:rPr>
+          <w:rFonts w:asciiTheme="majorHAnsi" w:hAnsiTheme="majorHAnsi"/>
+          <w:sz w:val="22"/>
+          <w:szCs w:val="22"/>
         </w:rPr>
       </w:pPr>
       <w:bookmarkStart w:id="0" w:name="_GoBack"/>
       <w:bookmarkEnd w:id="0"/>
+    </w:p>
+    <w:p>
+      <w:pPr>
+        <w:pStyle w:val="ListParagraph"/>
+        <w:numPr>
+          <w:ilvl w:val="0"/>
+          <w:numId w:val="9"/>
+        </w:numPr>
+        <w:rPr>
+          <w:rFonts w:asciiTheme="majorHAnsi" w:hAnsiTheme="majorHAnsi"/>
+          <w:sz w:val="22"/>
+          <w:szCs w:val="22"/>
+        </w:rPr>
+      </w:pPr>
+      <w:r>
+        <w:rPr>
+          <w:rFonts w:asciiTheme="majorHAnsi" w:hAnsiTheme="majorHAnsi" w:cs="Times"/>
+          <w:b/>
+          <w:sz w:val="22"/>
+          <w:szCs w:val="22"/>
+        </w:rPr>
+        <w:t>Produkthaftung:</w:t>
+      </w:r>
+      <w:r>
+        <w:rPr>
+          <w:rFonts w:asciiTheme="majorHAnsi" w:hAnsiTheme="majorHAnsi" w:cs="Times"/>
+          <w:b/>
+          <w:sz w:val="22"/>
+          <w:szCs w:val="22"/>
+        </w:rPr>
+        <w:t xml:space="preserve"> </w:t>
+      </w:r>
+      <w:r>
+        <w:rPr>
+          <w:rFonts w:asciiTheme="majorHAnsi" w:hAnsiTheme="majorHAnsi" w:cs="Times"/>
+          <w:sz w:val="22"/>
+          <w:szCs w:val="22"/>
+        </w:rPr>
+        <w:t xml:space="preserve">Zwischen dem Hersteller einer Ware und dem Endabnehmer bestehen i. d. R. keine unmittelbaren vertraglichen Beziehungen (auch nicht durch Beigabe einer Gebrauchsanweisung o. ä.). Demzufolge scheiden für Schäden, die diesem infolge </w:t>
+      </w:r>
+      <w:hyperlink r:id="rId101" w:history="1">
+        <w:r>
+          <w:rPr>
+            <w:rFonts w:asciiTheme="majorHAnsi" w:hAnsiTheme="majorHAnsi" w:cs="Times"/>
+            <w:sz w:val="22"/>
+            <w:szCs w:val="22"/>
+          </w:rPr>
+          <w:t>Fehlerhaftigkeit</w:t>
+        </w:r>
+      </w:hyperlink>
+      <w:r>
+        <w:rPr>
+          <w:rFonts w:asciiTheme="majorHAnsi" w:hAnsiTheme="majorHAnsi" w:cs="Times"/>
+          <w:sz w:val="22"/>
+          <w:szCs w:val="22"/>
+        </w:rPr>
+        <w:t xml:space="preserve"> (insbes. Konstruktions-, Fabrikations-, Instruktions- und </w:t>
+      </w:r>
+      <w:hyperlink r:id="rId102" w:history="1">
+        <w:r>
+          <w:rPr>
+            <w:rFonts w:asciiTheme="majorHAnsi" w:hAnsiTheme="majorHAnsi" w:cs="Times"/>
+            <w:sz w:val="22"/>
+            <w:szCs w:val="22"/>
+          </w:rPr>
+          <w:t>Produktbeobachtungsfehler</w:t>
+        </w:r>
+      </w:hyperlink>
+      <w:r>
+        <w:rPr>
+          <w:rFonts w:asciiTheme="majorHAnsi" w:hAnsiTheme="majorHAnsi" w:cs="Times"/>
+          <w:sz w:val="22"/>
+          <w:szCs w:val="22"/>
+        </w:rPr>
+        <w:t xml:space="preserve">) durch mangelhafte </w:t>
+      </w:r>
+      <w:hyperlink r:id="rId103" w:history="1">
+        <w:r>
+          <w:rPr>
+            <w:rFonts w:asciiTheme="majorHAnsi" w:hAnsiTheme="majorHAnsi" w:cs="Times"/>
+            <w:sz w:val="22"/>
+            <w:szCs w:val="22"/>
+          </w:rPr>
+          <w:t>Sicherheit</w:t>
+        </w:r>
+      </w:hyperlink>
+      <w:r>
+        <w:rPr>
+          <w:rFonts w:asciiTheme="majorHAnsi" w:hAnsiTheme="majorHAnsi" w:cs="Times"/>
+          <w:sz w:val="22"/>
+          <w:szCs w:val="22"/>
+        </w:rPr>
+        <w:t xml:space="preserve"> des verwendeten Produkts entstehen (z. B. Tiere verenden auf Grund verwendeten Futtermittels; zunächst unbekannt gebliebene schädliche </w:t>
+      </w:r>
+      <w:hyperlink r:id="rId104" w:history="1">
+        <w:r>
+          <w:rPr>
+            <w:rFonts w:asciiTheme="majorHAnsi" w:hAnsiTheme="majorHAnsi" w:cs="Times"/>
+            <w:sz w:val="22"/>
+            <w:szCs w:val="22"/>
+          </w:rPr>
+          <w:t>Eigenschaften</w:t>
+        </w:r>
+      </w:hyperlink>
+      <w:r>
+        <w:rPr>
+          <w:rFonts w:asciiTheme="majorHAnsi" w:hAnsiTheme="majorHAnsi" w:cs="Times"/>
+          <w:sz w:val="22"/>
+          <w:szCs w:val="22"/>
+        </w:rPr>
+        <w:t xml:space="preserve"> treten nach </w:t>
+      </w:r>
+      <w:hyperlink r:id="rId105" w:history="1">
+        <w:r>
+          <w:rPr>
+            <w:rFonts w:asciiTheme="majorHAnsi" w:hAnsiTheme="majorHAnsi" w:cs="Times"/>
+            <w:sz w:val="22"/>
+            <w:szCs w:val="22"/>
+          </w:rPr>
+          <w:t>Inverkehrbringen</w:t>
+        </w:r>
+      </w:hyperlink>
+      <w:r>
+        <w:rPr>
+          <w:rFonts w:asciiTheme="majorHAnsi" w:hAnsiTheme="majorHAnsi" w:cs="Times"/>
+          <w:sz w:val="22"/>
+          <w:szCs w:val="22"/>
+        </w:rPr>
+        <w:t xml:space="preserve"> auf), insoweit Ansprüche aus </w:t>
+      </w:r>
+      <w:hyperlink r:id="rId106" w:history="1">
+        <w:r>
+          <w:rPr>
+            <w:rFonts w:asciiTheme="majorHAnsi" w:hAnsiTheme="majorHAnsi" w:cs="Times"/>
+            <w:sz w:val="22"/>
+            <w:szCs w:val="22"/>
+          </w:rPr>
+          <w:t>Gewährleistung</w:t>
+        </w:r>
+      </w:hyperlink>
+      <w:r>
+        <w:rPr>
+          <w:rFonts w:asciiTheme="majorHAnsi" w:hAnsiTheme="majorHAnsi" w:cs="Times"/>
+          <w:sz w:val="22"/>
+          <w:szCs w:val="22"/>
+        </w:rPr>
+        <w:t xml:space="preserve"> oder positiver </w:t>
+      </w:r>
+      <w:hyperlink r:id="rId107" w:history="1">
+        <w:r>
+          <w:rPr>
+            <w:rFonts w:asciiTheme="majorHAnsi" w:hAnsiTheme="majorHAnsi" w:cs="Times"/>
+            <w:sz w:val="22"/>
+            <w:szCs w:val="22"/>
+          </w:rPr>
+          <w:t>Vertragsverletzung</w:t>
+        </w:r>
+      </w:hyperlink>
+      <w:r>
+        <w:rPr>
+          <w:rFonts w:asciiTheme="majorHAnsi" w:hAnsiTheme="majorHAnsi" w:cs="Times"/>
+          <w:sz w:val="22"/>
+          <w:szCs w:val="22"/>
+        </w:rPr>
+        <w:t xml:space="preserve"> aus (auch nicht auf Grund eines Vertrags zugunsten Dritter).</w:t>
+      </w:r>
+      <w:r>
+        <w:rPr>
+          <w:rFonts w:asciiTheme="majorHAnsi" w:hAnsiTheme="majorHAnsi" w:cs="Times"/>
+          <w:sz w:val="22"/>
+          <w:szCs w:val="22"/>
+        </w:rPr>
+        <w:t xml:space="preserve"> </w:t>
+      </w:r>
+      <w:r>
+        <w:rPr>
+          <w:rFonts w:asciiTheme="majorHAnsi" w:hAnsiTheme="majorHAnsi" w:cs="Times"/>
+          <w:sz w:val="22"/>
+          <w:szCs w:val="22"/>
+        </w:rPr>
+        <w:t>Eine Haftung für infolge eines fehlerhaften (auch Teil-</w:t>
+      </w:r>
+      <w:proofErr w:type="gramStart"/>
+      <w:r>
+        <w:rPr>
+          <w:rFonts w:asciiTheme="majorHAnsi" w:hAnsiTheme="majorHAnsi" w:cs="Times"/>
+          <w:sz w:val="22"/>
+          <w:szCs w:val="22"/>
+        </w:rPr>
+        <w:t>)Produkts</w:t>
+      </w:r>
+      <w:proofErr w:type="gramEnd"/>
+      <w:r>
+        <w:rPr>
+          <w:rFonts w:asciiTheme="majorHAnsi" w:hAnsiTheme="majorHAnsi" w:cs="Times"/>
+          <w:sz w:val="22"/>
+          <w:szCs w:val="22"/>
+        </w:rPr>
+        <w:t xml:space="preserve"> hervorgerufene Körper-, Gesundheits- und Sachschäden regelt in erster Linie das P.-Ges. </w:t>
+      </w:r>
+      <w:proofErr w:type="gramStart"/>
+      <w:r>
+        <w:rPr>
+          <w:rFonts w:asciiTheme="majorHAnsi" w:hAnsiTheme="majorHAnsi" w:cs="Times"/>
+          <w:sz w:val="22"/>
+          <w:szCs w:val="22"/>
+        </w:rPr>
+        <w:t>vom</w:t>
+      </w:r>
+      <w:proofErr w:type="gramEnd"/>
+      <w:r>
+        <w:rPr>
+          <w:rFonts w:asciiTheme="majorHAnsi" w:hAnsiTheme="majorHAnsi" w:cs="Times"/>
+          <w:sz w:val="22"/>
+          <w:szCs w:val="22"/>
+        </w:rPr>
+        <w:t xml:space="preserve"> 15. 12. 1989 (BGBl. I 2198) m. Änd., und zwar in der Form einer verschuldensunabhängigen </w:t>
+      </w:r>
+      <w:hyperlink r:id="rId108" w:history="1">
+        <w:r>
+          <w:rPr>
+            <w:rFonts w:asciiTheme="majorHAnsi" w:hAnsiTheme="majorHAnsi" w:cs="Times"/>
+            <w:sz w:val="22"/>
+            <w:szCs w:val="22"/>
+          </w:rPr>
+          <w:t>Gefährdungshaftung</w:t>
+        </w:r>
+      </w:hyperlink>
+      <w:r>
+        <w:rPr>
+          <w:rFonts w:asciiTheme="majorHAnsi" w:hAnsiTheme="majorHAnsi" w:cs="Times"/>
+          <w:sz w:val="22"/>
+          <w:szCs w:val="22"/>
+        </w:rPr>
+        <w:t xml:space="preserve">. Danach haftet der Hersteller (auch der Importeur in den Bereich der Europäischen </w:t>
+      </w:r>
+      <w:hyperlink r:id="rId109" w:history="1">
+        <w:r>
+          <w:rPr>
+            <w:rFonts w:asciiTheme="majorHAnsi" w:hAnsiTheme="majorHAnsi" w:cs="Times"/>
+            <w:sz w:val="22"/>
+            <w:szCs w:val="22"/>
+          </w:rPr>
+          <w:t>Wirtschaftsgemeinschaft</w:t>
+        </w:r>
+      </w:hyperlink>
+      <w:r>
+        <w:rPr>
+          <w:rFonts w:asciiTheme="majorHAnsi" w:hAnsiTheme="majorHAnsi" w:cs="Times"/>
+          <w:sz w:val="22"/>
+          <w:szCs w:val="22"/>
+        </w:rPr>
+        <w:t xml:space="preserve">; ersatzweise der Lieferant; § 4), wenn durch derartige Fehler eines Produkts (= </w:t>
+      </w:r>
+      <w:hyperlink r:id="rId110" w:history="1">
+        <w:r>
+          <w:rPr>
+            <w:rFonts w:asciiTheme="majorHAnsi" w:hAnsiTheme="majorHAnsi" w:cs="Times"/>
+            <w:sz w:val="22"/>
+            <w:szCs w:val="22"/>
+          </w:rPr>
+          <w:t>bewegliche Sache</w:t>
+        </w:r>
+      </w:hyperlink>
+      <w:r>
+        <w:rPr>
+          <w:rFonts w:asciiTheme="majorHAnsi" w:hAnsiTheme="majorHAnsi" w:cs="Times"/>
+          <w:sz w:val="22"/>
+          <w:szCs w:val="22"/>
+        </w:rPr>
+        <w:t xml:space="preserve">, auch wenn eingebaut; § 2), das nicht die berechtigterweise zu erwartende </w:t>
+      </w:r>
+      <w:hyperlink r:id="rId111" w:history="1">
+        <w:r>
+          <w:rPr>
+            <w:rFonts w:asciiTheme="majorHAnsi" w:hAnsiTheme="majorHAnsi" w:cs="Times"/>
+            <w:sz w:val="22"/>
+            <w:szCs w:val="22"/>
+          </w:rPr>
+          <w:t>Sicherheit</w:t>
+        </w:r>
+      </w:hyperlink>
+      <w:r>
+        <w:rPr>
+          <w:rFonts w:asciiTheme="majorHAnsi" w:hAnsiTheme="majorHAnsi" w:cs="Times"/>
+          <w:sz w:val="22"/>
+          <w:szCs w:val="22"/>
+        </w:rPr>
+        <w:t xml:space="preserve"> bietet (§ 3; Mindestanforderungen </w:t>
+      </w:r>
+      <w:hyperlink r:id="rId112" w:history="1">
+        <w:r>
+          <w:rPr>
+            <w:rFonts w:asciiTheme="majorHAnsi" w:hAnsiTheme="majorHAnsi" w:cs="Times"/>
+            <w:sz w:val="22"/>
+            <w:szCs w:val="22"/>
+          </w:rPr>
+          <w:t>Produktsicherheit</w:t>
+        </w:r>
+      </w:hyperlink>
+      <w:r>
+        <w:rPr>
+          <w:rFonts w:asciiTheme="majorHAnsi" w:hAnsiTheme="majorHAnsi" w:cs="Times"/>
+          <w:sz w:val="22"/>
+          <w:szCs w:val="22"/>
+        </w:rPr>
+        <w:t>), der Körper oder die Gesundheit beschädigt wird</w:t>
+      </w:r>
+      <w:r>
+        <w:rPr>
+          <w:rFonts w:asciiTheme="majorHAnsi" w:hAnsiTheme="majorHAnsi" w:cs="Times"/>
+          <w:sz w:val="22"/>
+          <w:szCs w:val="22"/>
+        </w:rPr>
+        <w:t>.</w:t>
+      </w:r>
     </w:p>
     <w:sectPr>
       <w:pgSz w:w="11900" w:h="16840"/>
@@ -4513,6 +5156,119 @@
     </w:lvl>
   </w:abstractNum>
   <w:abstractNum w:abstractNumId="4">
+    <w:nsid w:val="52BC3FE1"/>
+    <w:multiLevelType w:val="hybridMultilevel"/>
+    <w:tmpl w:val="B29C8A52"/>
+    <w:lvl w:ilvl="0" w:tplc="04090001">
+      <w:start w:val="1"/>
+      <w:numFmt w:val="bullet"/>
+      <w:lvlText w:val=""/>
+      <w:lvlJc w:val="left"/>
+      <w:pPr>
+        <w:ind w:left="720" w:hanging="360"/>
+      </w:pPr>
+      <w:rPr>
+        <w:rFonts w:ascii="Symbol" w:hAnsi="Symbol" w:hint="default"/>
+      </w:rPr>
+    </w:lvl>
+    <w:lvl w:ilvl="1" w:tplc="04090003" w:tentative="1">
+      <w:start w:val="1"/>
+      <w:numFmt w:val="bullet"/>
+      <w:lvlText w:val="o"/>
+      <w:lvlJc w:val="left"/>
+      <w:pPr>
+        <w:ind w:left="1440" w:hanging="360"/>
+      </w:pPr>
+      <w:rPr>
+        <w:rFonts w:ascii="Courier New" w:hAnsi="Courier New" w:hint="default"/>
+      </w:rPr>
+    </w:lvl>
+    <w:lvl w:ilvl="2" w:tplc="04090005" w:tentative="1">
+      <w:start w:val="1"/>
+      <w:numFmt w:val="bullet"/>
+      <w:lvlText w:val=""/>
+      <w:lvlJc w:val="left"/>
+      <w:pPr>
+        <w:ind w:left="2160" w:hanging="360"/>
+      </w:pPr>
+      <w:rPr>
+        <w:rFonts w:ascii="Wingdings" w:hAnsi="Wingdings" w:hint="default"/>
+      </w:rPr>
+    </w:lvl>
+    <w:lvl w:ilvl="3" w:tplc="04090001" w:tentative="1">
+      <w:start w:val="1"/>
+      <w:numFmt w:val="bullet"/>
+      <w:lvlText w:val=""/>
+      <w:lvlJc w:val="left"/>
+      <w:pPr>
+        <w:ind w:left="2880" w:hanging="360"/>
+      </w:pPr>
+      <w:rPr>
+        <w:rFonts w:ascii="Symbol" w:hAnsi="Symbol" w:hint="default"/>
+      </w:rPr>
+    </w:lvl>
+    <w:lvl w:ilvl="4" w:tplc="04090003" w:tentative="1">
+      <w:start w:val="1"/>
+      <w:numFmt w:val="bullet"/>
+      <w:lvlText w:val="o"/>
+      <w:lvlJc w:val="left"/>
+      <w:pPr>
+        <w:ind w:left="3600" w:hanging="360"/>
+      </w:pPr>
+      <w:rPr>
+        <w:rFonts w:ascii="Courier New" w:hAnsi="Courier New" w:hint="default"/>
+      </w:rPr>
+    </w:lvl>
+    <w:lvl w:ilvl="5" w:tplc="04090005" w:tentative="1">
+      <w:start w:val="1"/>
+      <w:numFmt w:val="bullet"/>
+      <w:lvlText w:val=""/>
+      <w:lvlJc w:val="left"/>
+      <w:pPr>
+        <w:ind w:left="4320" w:hanging="360"/>
+      </w:pPr>
+      <w:rPr>
+        <w:rFonts w:ascii="Wingdings" w:hAnsi="Wingdings" w:hint="default"/>
+      </w:rPr>
+    </w:lvl>
+    <w:lvl w:ilvl="6" w:tplc="04090001" w:tentative="1">
+      <w:start w:val="1"/>
+      <w:numFmt w:val="bullet"/>
+      <w:lvlText w:val=""/>
+      <w:lvlJc w:val="left"/>
+      <w:pPr>
+        <w:ind w:left="5040" w:hanging="360"/>
+      </w:pPr>
+      <w:rPr>
+        <w:rFonts w:ascii="Symbol" w:hAnsi="Symbol" w:hint="default"/>
+      </w:rPr>
+    </w:lvl>
+    <w:lvl w:ilvl="7" w:tplc="04090003" w:tentative="1">
+      <w:start w:val="1"/>
+      <w:numFmt w:val="bullet"/>
+      <w:lvlText w:val="o"/>
+      <w:lvlJc w:val="left"/>
+      <w:pPr>
+        <w:ind w:left="5760" w:hanging="360"/>
+      </w:pPr>
+      <w:rPr>
+        <w:rFonts w:ascii="Courier New" w:hAnsi="Courier New" w:hint="default"/>
+      </w:rPr>
+    </w:lvl>
+    <w:lvl w:ilvl="8" w:tplc="04090005" w:tentative="1">
+      <w:start w:val="1"/>
+      <w:numFmt w:val="bullet"/>
+      <w:lvlText w:val=""/>
+      <w:lvlJc w:val="left"/>
+      <w:pPr>
+        <w:ind w:left="6480" w:hanging="360"/>
+      </w:pPr>
+      <w:rPr>
+        <w:rFonts w:ascii="Wingdings" w:hAnsi="Wingdings" w:hint="default"/>
+      </w:rPr>
+    </w:lvl>
+  </w:abstractNum>
+  <w:abstractNum w:abstractNumId="5">
     <w:nsid w:val="53D264E0"/>
     <w:multiLevelType w:val="hybridMultilevel"/>
     <w:tmpl w:val="5CBE6F06"/>
@@ -4625,7 +5381,7 @@
       </w:rPr>
     </w:lvl>
   </w:abstractNum>
-  <w:abstractNum w:abstractNumId="5">
+  <w:abstractNum w:abstractNumId="6">
     <w:nsid w:val="59A90486"/>
     <w:multiLevelType w:val="hybridMultilevel"/>
     <w:tmpl w:val="66DEDB2A"/>
@@ -4738,7 +5494,7 @@
       </w:rPr>
     </w:lvl>
   </w:abstractNum>
-  <w:abstractNum w:abstractNumId="6">
+  <w:abstractNum w:abstractNumId="7">
     <w:nsid w:val="75F04FD4"/>
     <w:multiLevelType w:val="hybridMultilevel"/>
     <w:tmpl w:val="60FAE34C"/>
@@ -4851,7 +5607,7 @@
       </w:rPr>
     </w:lvl>
   </w:abstractNum>
-  <w:abstractNum w:abstractNumId="7">
+  <w:abstractNum w:abstractNumId="8">
     <w:nsid w:val="7C7B4666"/>
     <w:multiLevelType w:val="hybridMultilevel"/>
     <w:tmpl w:val="10829C60"/>
@@ -4968,16 +5724,16 @@
     <w:abstractNumId w:val="2"/>
   </w:num>
   <w:num w:numId="2">
-    <w:abstractNumId w:val="5"/>
+    <w:abstractNumId w:val="6"/>
   </w:num>
   <w:num w:numId="3">
-    <w:abstractNumId w:val="6"/>
+    <w:abstractNumId w:val="7"/>
   </w:num>
   <w:num w:numId="4">
     <w:abstractNumId w:val="0"/>
   </w:num>
   <w:num w:numId="5">
-    <w:abstractNumId w:val="4"/>
+    <w:abstractNumId w:val="5"/>
   </w:num>
   <w:num w:numId="6">
     <w:abstractNumId w:val="1"/>
@@ -4986,7 +5742,10 @@
     <w:abstractNumId w:val="3"/>
   </w:num>
   <w:num w:numId="8">
-    <w:abstractNumId w:val="7"/>
+    <w:abstractNumId w:val="8"/>
+  </w:num>
+  <w:num w:numId="9">
+    <w:abstractNumId w:val="4"/>
   </w:num>
 </w:numbering>
 </file>
@@ -5952,7 +6711,7 @@
 </file>
 
 <file path=customXml/itemProps1.xml><?xml version="1.0" encoding="utf-8"?>
-<ds:datastoreItem xmlns:ds="http://schemas.openxmlformats.org/officeDocument/2006/customXml" ds:itemID="{65214AE3-AE5C-5B47-B218-D4DC77B94864}">
+<ds:datastoreItem xmlns:ds="http://schemas.openxmlformats.org/officeDocument/2006/customXml" ds:itemID="{13842540-043B-1743-9BE1-27F83FD29EAE}">
   <ds:schemaRefs>
     <ds:schemaRef ds:uri="http://schemas.openxmlformats.org/officeDocument/2006/bibliography"/>
   </ds:schemaRefs>

</xml_diff>